<commit_message>
Update vision y alcance
</commit_message>
<xml_diff>
--- a/Requerimientos/Documento de Visión y Alcance.docx
+++ b/Requerimientos/Documento de Visión y Alcance.docx
@@ -12,43 +12,49 @@
     <w:p/>
     <w:p/>
     <w:p/>
-    <w:p/>
+    <w:p>
+      <w:pPr>
+        <w:rPr>
+          <w:sz w:val="24"/>
+        </w:rPr>
+      </w:pPr>
+    </w:p>
     <w:p>
       <w:pPr>
         <w:rPr>
           <w:rFonts w:ascii="Roboto" w:hAnsi="Roboto"/>
-          <w:sz w:val="24"/>
-        </w:rPr>
-      </w:pPr>
-    </w:p>
-    <w:p>
-      <w:pPr>
+          <w:sz w:val="28"/>
+        </w:rPr>
+      </w:pPr>
+    </w:p>
+    <w:p>
+      <w:pPr>
+        <w:rPr>
+          <w:rFonts w:ascii="Roboto" w:hAnsi="Roboto"/>
+          <w:sz w:val="48"/>
+        </w:rPr>
+      </w:pPr>
+      <w:r>
+        <w:rPr>
+          <w:rFonts w:ascii="Roboto" w:hAnsi="Roboto"/>
+          <w:sz w:val="48"/>
+        </w:rPr>
+        <w:t>Documento de Visión y Alcance</w:t>
+      </w:r>
+    </w:p>
+    <w:p>
+      <w:pPr>
+        <w:spacing w:before="240" w:after="240"/>
+        <w:rPr>
+          <w:rFonts w:ascii="Roboto" w:hAnsi="Roboto"/>
+          <w:sz w:val="36"/>
+          <w:szCs w:val="40"/>
+        </w:rPr>
+      </w:pPr>
+      <w:r>
         <w:rPr>
           <w:rFonts w:ascii="Roboto" w:hAnsi="Roboto"/>
           <w:sz w:val="44"/>
-        </w:rPr>
-      </w:pPr>
-      <w:r>
-        <w:rPr>
-          <w:rFonts w:ascii="Roboto" w:hAnsi="Roboto"/>
-          <w:sz w:val="44"/>
-        </w:rPr>
-        <w:t>Documento de Visión y Alcance</w:t>
-      </w:r>
-    </w:p>
-    <w:p>
-      <w:pPr>
-        <w:spacing w:before="240" w:after="240"/>
-        <w:rPr>
-          <w:rFonts w:ascii="Roboto" w:hAnsi="Roboto"/>
-          <w:sz w:val="32"/>
-          <w:szCs w:val="40"/>
-        </w:rPr>
-      </w:pPr>
-      <w:r>
-        <w:rPr>
-          <w:rFonts w:ascii="Roboto" w:hAnsi="Roboto"/>
-          <w:sz w:val="40"/>
           <w:szCs w:val="40"/>
         </w:rPr>
         <w:t>para</w:t>
@@ -62,14 +68,14 @@
         <w:rPr>
           <w:rFonts w:ascii="Lato" w:hAnsi="Lato"/>
           <w:b/>
-          <w:sz w:val="40"/>
+          <w:sz w:val="44"/>
         </w:rPr>
       </w:pPr>
       <w:r>
         <w:rPr>
           <w:rFonts w:ascii="Lato" w:hAnsi="Lato"/>
           <w:b/>
-          <w:sz w:val="40"/>
+          <w:sz w:val="44"/>
         </w:rPr>
         <w:t xml:space="preserve">Sistema de </w:t>
       </w:r>
@@ -77,7 +83,7 @@
         <w:rPr>
           <w:rFonts w:ascii="Lato" w:hAnsi="Lato"/>
           <w:b/>
-          <w:sz w:val="40"/>
+          <w:sz w:val="44"/>
         </w:rPr>
         <w:t>Den</w:t>
       </w:r>
@@ -85,7 +91,7 @@
         <w:rPr>
           <w:rFonts w:ascii="Lato" w:hAnsi="Lato"/>
           <w:b/>
-          <w:sz w:val="40"/>
+          <w:sz w:val="44"/>
         </w:rPr>
         <w:t>unucias internas UV</w:t>
       </w:r>
@@ -93,7 +99,7 @@
         <w:rPr>
           <w:rFonts w:ascii="Lato" w:hAnsi="Lato"/>
           <w:b/>
-          <w:sz w:val="40"/>
+          <w:sz w:val="44"/>
         </w:rPr>
         <w:tab/>
       </w:r>
@@ -145,9 +151,13 @@
         <w:p>
           <w:pPr>
             <w:pStyle w:val="TtuloTDC"/>
+            <w:rPr>
+              <w:color w:val="000000" w:themeColor="text1"/>
+            </w:rPr>
           </w:pPr>
           <w:r>
             <w:rPr>
+              <w:color w:val="000000" w:themeColor="text1"/>
               <w:lang w:val="es-ES"/>
             </w:rPr>
             <w:t>Contenido</w:t>
@@ -188,7 +198,7 @@
             </w:rPr>
             <w:fldChar w:fldCharType="separate"/>
           </w:r>
-          <w:hyperlink w:anchor="_Toc529436405" w:history="1">
+          <w:hyperlink w:anchor="_Toc529441674" w:history="1">
             <w:r>
               <w:rPr>
                 <w:rStyle w:val="Hipervnculo"/>
@@ -225,7 +235,7 @@
               <w:rPr>
                 <w:webHidden/>
               </w:rPr>
-              <w:instrText xml:space="preserve"> PAGEREF _Toc529436405 \h </w:instrText>
+              <w:instrText xml:space="preserve"> PAGEREF _Toc529441674 \h </w:instrText>
             </w:r>
             <w:r>
               <w:rPr>
@@ -263,7 +273,7 @@
               <w:color w:val="auto"/>
             </w:rPr>
           </w:pPr>
-          <w:hyperlink w:anchor="_Toc529436406" w:history="1">
+          <w:hyperlink w:anchor="_Toc529441675" w:history="1">
             <w:r>
               <w:rPr>
                 <w:rStyle w:val="Hipervnculo"/>
@@ -300,7 +310,7 @@
               <w:rPr>
                 <w:webHidden/>
               </w:rPr>
-              <w:instrText xml:space="preserve"> PAGEREF _Toc529436406 \h </w:instrText>
+              <w:instrText xml:space="preserve"> PAGEREF _Toc529441675 \h </w:instrText>
             </w:r>
             <w:r>
               <w:rPr>
@@ -339,7 +349,7 @@
               <w:color w:val="auto"/>
             </w:rPr>
           </w:pPr>
-          <w:hyperlink w:anchor="_Toc529436407" w:history="1">
+          <w:hyperlink w:anchor="_Toc529441676" w:history="1">
             <w:r>
               <w:rPr>
                 <w:rStyle w:val="Hipervnculo"/>
@@ -383,7 +393,7 @@
               <w:rPr>
                 <w:webHidden/>
               </w:rPr>
-              <w:instrText xml:space="preserve"> PAGEREF _Toc529436407 \h </w:instrText>
+              <w:instrText xml:space="preserve"> PAGEREF _Toc529441676 \h </w:instrText>
             </w:r>
             <w:r>
               <w:rPr>
@@ -421,7 +431,7 @@
               <w:color w:val="auto"/>
             </w:rPr>
           </w:pPr>
-          <w:hyperlink w:anchor="_Toc529436408" w:history="1">
+          <w:hyperlink w:anchor="_Toc529441677" w:history="1">
             <w:r>
               <w:rPr>
                 <w:rStyle w:val="Hipervnculo"/>
@@ -461,7 +471,7 @@
               <w:rPr>
                 <w:webHidden/>
               </w:rPr>
-              <w:instrText xml:space="preserve"> PAGEREF _Toc529436408 \h </w:instrText>
+              <w:instrText xml:space="preserve"> PAGEREF _Toc529441677 \h </w:instrText>
             </w:r>
             <w:r>
               <w:rPr>
@@ -499,7 +509,7 @@
               <w:color w:val="auto"/>
             </w:rPr>
           </w:pPr>
-          <w:hyperlink w:anchor="_Toc529436409" w:history="1">
+          <w:hyperlink w:anchor="_Toc529441678" w:history="1">
             <w:r>
               <w:rPr>
                 <w:rStyle w:val="Hipervnculo"/>
@@ -536,7 +546,7 @@
               <w:rPr>
                 <w:webHidden/>
               </w:rPr>
-              <w:instrText xml:space="preserve"> PAGEREF _Toc529436409 \h </w:instrText>
+              <w:instrText xml:space="preserve"> PAGEREF _Toc529441678 \h </w:instrText>
             </w:r>
             <w:r>
               <w:rPr>
@@ -574,7 +584,7 @@
               <w:color w:val="auto"/>
             </w:rPr>
           </w:pPr>
-          <w:hyperlink w:anchor="_Toc529436410" w:history="1">
+          <w:hyperlink w:anchor="_Toc529441679" w:history="1">
             <w:r>
               <w:rPr>
                 <w:rStyle w:val="Hipervnculo"/>
@@ -614,7 +624,7 @@
               <w:rPr>
                 <w:webHidden/>
               </w:rPr>
-              <w:instrText xml:space="preserve"> PAGEREF _Toc529436410 \h </w:instrText>
+              <w:instrText xml:space="preserve"> PAGEREF _Toc529441679 \h </w:instrText>
             </w:r>
             <w:r>
               <w:rPr>
@@ -652,7 +662,7 @@
               <w:color w:val="auto"/>
             </w:rPr>
           </w:pPr>
-          <w:hyperlink w:anchor="_Toc529436411" w:history="1">
+          <w:hyperlink w:anchor="_Toc529441680" w:history="1">
             <w:r>
               <w:rPr>
                 <w:rStyle w:val="Hipervnculo"/>
@@ -692,7 +702,7 @@
               <w:rPr>
                 <w:webHidden/>
               </w:rPr>
-              <w:instrText xml:space="preserve"> PAGEREF _Toc529436411 \h </w:instrText>
+              <w:instrText xml:space="preserve"> PAGEREF _Toc529441680 \h </w:instrText>
             </w:r>
             <w:r>
               <w:rPr>
@@ -730,7 +740,7 @@
               <w:color w:val="auto"/>
             </w:rPr>
           </w:pPr>
-          <w:hyperlink w:anchor="_Toc529436412" w:history="1">
+          <w:hyperlink w:anchor="_Toc529441681" w:history="1">
             <w:r>
               <w:rPr>
                 <w:rStyle w:val="Hipervnculo"/>
@@ -770,7 +780,7 @@
               <w:rPr>
                 <w:webHidden/>
               </w:rPr>
-              <w:instrText xml:space="preserve"> PAGEREF _Toc529436412 \h </w:instrText>
+              <w:instrText xml:space="preserve"> PAGEREF _Toc529441681 \h </w:instrText>
             </w:r>
             <w:r>
               <w:rPr>
@@ -808,7 +818,7 @@
               <w:color w:val="auto"/>
             </w:rPr>
           </w:pPr>
-          <w:hyperlink w:anchor="_Toc529436413" w:history="1">
+          <w:hyperlink w:anchor="_Toc529441682" w:history="1">
             <w:r>
               <w:rPr>
                 <w:rStyle w:val="Hipervnculo"/>
@@ -848,7 +858,7 @@
               <w:rPr>
                 <w:webHidden/>
               </w:rPr>
-              <w:instrText xml:space="preserve"> PAGEREF _Toc529436413 \h </w:instrText>
+              <w:instrText xml:space="preserve"> PAGEREF _Toc529441682 \h </w:instrText>
             </w:r>
             <w:r>
               <w:rPr>
@@ -886,7 +896,7 @@
               <w:color w:val="auto"/>
             </w:rPr>
           </w:pPr>
-          <w:hyperlink w:anchor="_Toc529436414" w:history="1">
+          <w:hyperlink w:anchor="_Toc529441683" w:history="1">
             <w:r>
               <w:rPr>
                 <w:rStyle w:val="Hipervnculo"/>
@@ -926,7 +936,7 @@
               <w:rPr>
                 <w:webHidden/>
               </w:rPr>
-              <w:instrText xml:space="preserve"> PAGEREF _Toc529436414 \h </w:instrText>
+              <w:instrText xml:space="preserve"> PAGEREF _Toc529441683 \h </w:instrText>
             </w:r>
             <w:r>
               <w:rPr>
@@ -964,7 +974,7 @@
               <w:color w:val="auto"/>
             </w:rPr>
           </w:pPr>
-          <w:hyperlink w:anchor="_Toc529436415" w:history="1">
+          <w:hyperlink w:anchor="_Toc529441684" w:history="1">
             <w:r>
               <w:rPr>
                 <w:rStyle w:val="Hipervnculo"/>
@@ -1004,7 +1014,7 @@
               <w:rPr>
                 <w:webHidden/>
               </w:rPr>
-              <w:instrText xml:space="preserve"> PAGEREF _Toc529436415 \h </w:instrText>
+              <w:instrText xml:space="preserve"> PAGEREF _Toc529441684 \h </w:instrText>
             </w:r>
             <w:r>
               <w:rPr>
@@ -1042,7 +1052,7 @@
               <w:color w:val="auto"/>
             </w:rPr>
           </w:pPr>
-          <w:hyperlink w:anchor="_Toc529436416" w:history="1">
+          <w:hyperlink w:anchor="_Toc529441685" w:history="1">
             <w:r>
               <w:rPr>
                 <w:rStyle w:val="Hipervnculo"/>
@@ -1082,7 +1092,7 @@
               <w:rPr>
                 <w:webHidden/>
               </w:rPr>
-              <w:instrText xml:space="preserve"> PAGEREF _Toc529436416 \h </w:instrText>
+              <w:instrText xml:space="preserve"> PAGEREF _Toc529441685 \h </w:instrText>
             </w:r>
             <w:r>
               <w:rPr>
@@ -1120,7 +1130,7 @@
               <w:color w:val="auto"/>
             </w:rPr>
           </w:pPr>
-          <w:hyperlink w:anchor="_Toc529436417" w:history="1">
+          <w:hyperlink w:anchor="_Toc529441686" w:history="1">
             <w:r>
               <w:rPr>
                 <w:rStyle w:val="Hipervnculo"/>
@@ -1157,7 +1167,7 @@
               <w:rPr>
                 <w:webHidden/>
               </w:rPr>
-              <w:instrText xml:space="preserve"> PAGEREF _Toc529436417 \h </w:instrText>
+              <w:instrText xml:space="preserve"> PAGEREF _Toc529441686 \h </w:instrText>
             </w:r>
             <w:r>
               <w:rPr>
@@ -1195,7 +1205,7 @@
               <w:color w:val="auto"/>
             </w:rPr>
           </w:pPr>
-          <w:hyperlink w:anchor="_Toc529436418" w:history="1">
+          <w:hyperlink w:anchor="_Toc529441687" w:history="1">
             <w:r>
               <w:rPr>
                 <w:rStyle w:val="Hipervnculo"/>
@@ -1217,7 +1227,7 @@
                 <w:b/>
                 <w:lang w:val="en-US"/>
               </w:rPr>
-              <w:t>Perfiles de los stakeholders</w:t>
+              <w:t>Consideraciones sobre la implementación</w:t>
             </w:r>
             <w:r>
               <w:rPr>
@@ -1235,7 +1245,7 @@
               <w:rPr>
                 <w:webHidden/>
               </w:rPr>
-              <w:instrText xml:space="preserve"> PAGEREF _Toc529436418 \h </w:instrText>
+              <w:instrText xml:space="preserve"> PAGEREF _Toc529441687 \h </w:instrText>
             </w:r>
             <w:r>
               <w:rPr>
@@ -1253,159 +1263,6 @@
                 <w:webHidden/>
               </w:rPr>
               <w:t>5</w:t>
-            </w:r>
-            <w:r>
-              <w:rPr>
-                <w:webHidden/>
-              </w:rPr>
-              <w:fldChar w:fldCharType="end"/>
-            </w:r>
-          </w:hyperlink>
-        </w:p>
-        <w:p>
-          <w:pPr>
-            <w:pStyle w:val="TDC2"/>
-            <w:tabs>
-              <w:tab w:val="right" w:leader="dot" w:pos="9019"/>
-            </w:tabs>
-            <w:rPr>
-              <w:rFonts w:asciiTheme="minorHAnsi" w:eastAsiaTheme="minorEastAsia" w:hAnsiTheme="minorHAnsi" w:cstheme="minorBidi"/>
-              <w:color w:val="auto"/>
-            </w:rPr>
-          </w:pPr>
-          <w:hyperlink w:anchor="_Toc529436419" w:history="1">
-            <w:r>
-              <w:rPr>
-                <w:rStyle w:val="Hipervnculo"/>
-                <w:b/>
-              </w:rPr>
-              <w:t>3.2.</w:t>
-            </w:r>
-            <w:r>
-              <w:rPr>
-                <w:rStyle w:val="Hipervnculo"/>
-              </w:rPr>
-              <w:t xml:space="preserve">     </w:t>
-            </w:r>
-            <w:r>
-              <w:rPr>
-                <w:rStyle w:val="Hipervnculo"/>
-                <w:b/>
-              </w:rPr>
-              <w:t>Prioridades del proyecto</w:t>
-            </w:r>
-            <w:r>
-              <w:rPr>
-                <w:webHidden/>
-              </w:rPr>
-              <w:tab/>
-            </w:r>
-            <w:r>
-              <w:rPr>
-                <w:webHidden/>
-              </w:rPr>
-              <w:fldChar w:fldCharType="begin"/>
-            </w:r>
-            <w:r>
-              <w:rPr>
-                <w:webHidden/>
-              </w:rPr>
-              <w:instrText xml:space="preserve"> PAGEREF _Toc529436419 \h </w:instrText>
-            </w:r>
-            <w:r>
-              <w:rPr>
-                <w:webHidden/>
-              </w:rPr>
-            </w:r>
-            <w:r>
-              <w:rPr>
-                <w:webHidden/>
-              </w:rPr>
-              <w:fldChar w:fldCharType="separate"/>
-            </w:r>
-            <w:r>
-              <w:rPr>
-                <w:webHidden/>
-              </w:rPr>
-              <w:t>5</w:t>
-            </w:r>
-            <w:r>
-              <w:rPr>
-                <w:webHidden/>
-              </w:rPr>
-              <w:fldChar w:fldCharType="end"/>
-            </w:r>
-          </w:hyperlink>
-        </w:p>
-        <w:p>
-          <w:pPr>
-            <w:pStyle w:val="TDC2"/>
-            <w:tabs>
-              <w:tab w:val="right" w:leader="dot" w:pos="9019"/>
-            </w:tabs>
-            <w:rPr>
-              <w:rFonts w:asciiTheme="minorHAnsi" w:eastAsiaTheme="minorEastAsia" w:hAnsiTheme="minorHAnsi" w:cstheme="minorBidi"/>
-              <w:color w:val="auto"/>
-            </w:rPr>
-          </w:pPr>
-          <w:hyperlink w:anchor="_Toc529436420" w:history="1">
-            <w:r>
-              <w:rPr>
-                <w:rStyle w:val="Hipervnculo"/>
-                <w:b/>
-                <w:lang w:val="en-US"/>
-              </w:rPr>
-              <w:t>3.3.</w:t>
-            </w:r>
-            <w:r>
-              <w:rPr>
-                <w:rStyle w:val="Hipervnculo"/>
-                <w:lang w:val="en-US"/>
-              </w:rPr>
-              <w:t xml:space="preserve">     </w:t>
-            </w:r>
-            <w:r>
-              <w:rPr>
-                <w:rStyle w:val="Hipervnculo"/>
-                <w:b/>
-                <w:lang w:val="en-US"/>
-              </w:rPr>
-              <w:t>Consideraciones sobre la implementación</w:t>
-            </w:r>
-            <w:r>
-              <w:rPr>
-                <w:webHidden/>
-              </w:rPr>
-              <w:tab/>
-            </w:r>
-            <w:r>
-              <w:rPr>
-                <w:webHidden/>
-              </w:rPr>
-              <w:fldChar w:fldCharType="begin"/>
-            </w:r>
-            <w:r>
-              <w:rPr>
-                <w:webHidden/>
-              </w:rPr>
-              <w:instrText xml:space="preserve"> PAGEREF _Toc529436420 \h </w:instrText>
-            </w:r>
-            <w:r>
-              <w:rPr>
-                <w:webHidden/>
-              </w:rPr>
-            </w:r>
-            <w:r>
-              <w:rPr>
-                <w:webHidden/>
-              </w:rPr>
-              <w:fldChar w:fldCharType="separate"/>
-            </w:r>
-            <w:r>
-              <w:rPr>
-                <w:webHidden/>
-              </w:rPr>
-              <w:t>6</w:t>
             </w:r>
             <w:r>
               <w:rPr>
@@ -1460,7 +1317,7 @@
         </w:rPr>
       </w:pPr>
       <w:bookmarkStart w:id="1" w:name="_dzanfuy7o1lz" w:colFirst="0" w:colLast="0"/>
-      <w:bookmarkStart w:id="2" w:name="_Toc529436405"/>
+      <w:bookmarkStart w:id="2" w:name="_Toc529441674"/>
       <w:bookmarkEnd w:id="1"/>
       <w:r>
         <w:rPr>
@@ -1507,7 +1364,7 @@
         </w:rPr>
       </w:pPr>
       <w:bookmarkStart w:id="3" w:name="_wvb2asjo8m4" w:colFirst="0" w:colLast="0"/>
-      <w:bookmarkStart w:id="4" w:name="_Toc529436406"/>
+      <w:bookmarkStart w:id="4" w:name="_Toc529441675"/>
       <w:bookmarkEnd w:id="3"/>
       <w:r>
         <w:rPr>
@@ -1575,7 +1432,7 @@
         </w:rPr>
       </w:pPr>
       <w:bookmarkStart w:id="5" w:name="_qywzit2w8s1z" w:colFirst="0" w:colLast="0"/>
-      <w:bookmarkStart w:id="6" w:name="_Toc529436407"/>
+      <w:bookmarkStart w:id="6" w:name="_Toc529441676"/>
       <w:bookmarkEnd w:id="5"/>
       <w:r>
         <w:rPr>
@@ -1642,7 +1499,7 @@
         </w:rPr>
       </w:pPr>
       <w:bookmarkStart w:id="7" w:name="_r8x24sj01s4f" w:colFirst="0" w:colLast="0"/>
-      <w:bookmarkStart w:id="8" w:name="_Toc529436408"/>
+      <w:bookmarkStart w:id="8" w:name="_Toc529441677"/>
       <w:bookmarkEnd w:id="7"/>
       <w:r>
         <w:rPr>
@@ -1716,7 +1573,7 @@
       </w:pPr>
       <w:bookmarkStart w:id="9" w:name="_82yzhb5mx6z5" w:colFirst="0" w:colLast="0"/>
       <w:bookmarkStart w:id="10" w:name="_fzdh3x7cwaiz" w:colFirst="0" w:colLast="0"/>
-      <w:bookmarkStart w:id="11" w:name="_Toc529436409"/>
+      <w:bookmarkStart w:id="11" w:name="_Toc529441678"/>
       <w:bookmarkEnd w:id="9"/>
       <w:bookmarkEnd w:id="10"/>
       <w:r>
@@ -1797,7 +1654,7 @@
         </w:rPr>
       </w:pPr>
       <w:bookmarkStart w:id="12" w:name="_j5btbmdcw2fo" w:colFirst="0" w:colLast="0"/>
-      <w:bookmarkStart w:id="13" w:name="_Toc529436410"/>
+      <w:bookmarkStart w:id="13" w:name="_Toc529441679"/>
       <w:bookmarkEnd w:id="12"/>
       <w:r>
         <w:rPr>
@@ -1830,6 +1687,7 @@
     <w:p>
       <w:pPr>
         <w:ind w:left="720"/>
+        <w:jc w:val="both"/>
         <w:rPr>
           <w:lang w:val="en-US"/>
         </w:rPr>
@@ -1862,7 +1720,7 @@
       </w:pPr>
       <w:bookmarkStart w:id="14" w:name="_9k17k0ybtj50" w:colFirst="0" w:colLast="0"/>
       <w:bookmarkStart w:id="15" w:name="_lf6vj0cfknik" w:colFirst="0" w:colLast="0"/>
-      <w:bookmarkStart w:id="16" w:name="_Toc529436411"/>
+      <w:bookmarkStart w:id="16" w:name="_Toc529441680"/>
       <w:bookmarkEnd w:id="14"/>
       <w:bookmarkEnd w:id="15"/>
       <w:r>
@@ -1908,7 +1766,7 @@
         </w:rPr>
       </w:pPr>
       <w:bookmarkStart w:id="17" w:name="_dpbntnu4bpnu" w:colFirst="0" w:colLast="0"/>
-      <w:bookmarkStart w:id="18" w:name="_Toc529436412"/>
+      <w:bookmarkStart w:id="18" w:name="_Toc529441681"/>
       <w:bookmarkEnd w:id="17"/>
       <w:r>
         <w:rPr>
@@ -1954,7 +1812,19 @@
         <w:rPr>
           <w:lang w:val="en-US"/>
         </w:rPr>
-        <w:t>Es de acceso exclusivo para la comunidad uv.</w:t>
+        <w:t xml:space="preserve">Es de acceso exclusivo para la comunidad </w:t>
+      </w:r>
+      <w:r>
+        <w:rPr>
+          <w:lang w:val="en-US"/>
+        </w:rPr>
+        <w:t>UV</w:t>
+      </w:r>
+      <w:r>
+        <w:rPr>
+          <w:lang w:val="en-US"/>
+        </w:rPr>
+        <w:t>.</w:t>
       </w:r>
     </w:p>
     <w:p>
@@ -2151,7 +2021,7 @@
         </w:rPr>
       </w:pPr>
       <w:bookmarkStart w:id="19" w:name="_ph9ej6duiwvs" w:colFirst="0" w:colLast="0"/>
-      <w:bookmarkStart w:id="20" w:name="_Toc529436413"/>
+      <w:bookmarkStart w:id="20" w:name="_Toc529441682"/>
       <w:bookmarkEnd w:id="19"/>
       <w:r>
         <w:rPr>
@@ -2183,15 +2053,35 @@
     </w:p>
     <w:p>
       <w:pPr>
-        <w:rPr>
-          <w:lang w:val="en-US"/>
-        </w:rPr>
-      </w:pPr>
-      <w:r>
-        <w:rPr>
-          <w:lang w:val="en-US"/>
-        </w:rPr>
-        <w:t>&lt;</w:t>
+        <w:ind w:left="720"/>
+        <w:jc w:val="both"/>
+        <w:rPr>
+          <w:lang w:val="en-US"/>
+        </w:rPr>
+      </w:pPr>
+      <w:r>
+        <w:rPr>
+          <w:lang w:val="en-US"/>
+        </w:rPr>
+        <w:t xml:space="preserve">En su primera versión se presume que DEUV será implementados sólo en la facultad de </w:t>
+      </w:r>
+      <w:r>
+        <w:rPr>
+          <w:lang w:val="en-US"/>
+        </w:rPr>
+        <w:t>estadística e informática, con las funcionalidades antes mensionada</w:t>
+      </w:r>
+      <w:r>
+        <w:rPr>
+          <w:lang w:val="en-US"/>
+        </w:rPr>
+        <w:t>s</w:t>
+      </w:r>
+      <w:r>
+        <w:rPr>
+          <w:lang w:val="en-US"/>
+        </w:rPr>
+        <w:t xml:space="preserve"> y con sus respectivos estatutos agregados.</w:t>
       </w:r>
     </w:p>
     <w:p>
@@ -2200,6 +2090,7 @@
         <w:keepNext w:val="0"/>
         <w:keepLines w:val="0"/>
         <w:spacing w:after="80"/>
+        <w:jc w:val="both"/>
         <w:rPr>
           <w:b/>
           <w:sz w:val="34"/>
@@ -2208,7 +2099,7 @@
         </w:rPr>
       </w:pPr>
       <w:bookmarkStart w:id="21" w:name="_17nl62c8wgf7" w:colFirst="0" w:colLast="0"/>
-      <w:bookmarkStart w:id="22" w:name="_Toc529436414"/>
+      <w:bookmarkStart w:id="22" w:name="_Toc529441683"/>
       <w:bookmarkEnd w:id="21"/>
       <w:r>
         <w:rPr>
@@ -2240,15 +2131,41 @@
     </w:p>
     <w:p>
       <w:pPr>
-        <w:rPr>
-          <w:lang w:val="en-US"/>
-        </w:rPr>
-      </w:pPr>
-      <w:r>
-        <w:rPr>
-          <w:lang w:val="en-US"/>
-        </w:rPr>
-        <w:t>&lt;</w:t>
+        <w:ind w:left="720"/>
+        <w:jc w:val="both"/>
+        <w:rPr>
+          <w:lang w:val="en-US"/>
+        </w:rPr>
+      </w:pPr>
+      <w:r>
+        <w:rPr>
+          <w:lang w:val="en-US"/>
+        </w:rPr>
+        <w:t xml:space="preserve">Para la siguiente liberación se planea que usando la matrícula se le aoscie un facultad de la universidad veracruzana para que vada quien pueda ver los estatutos de la universidad veracruzana y aparte los respectivos de su facultad. </w:t>
+      </w:r>
+    </w:p>
+    <w:p>
+      <w:pPr>
+        <w:ind w:left="720"/>
+        <w:jc w:val="both"/>
+        <w:rPr>
+          <w:lang w:val="en-US"/>
+        </w:rPr>
+      </w:pPr>
+    </w:p>
+    <w:p>
+      <w:pPr>
+        <w:ind w:left="720"/>
+        <w:jc w:val="both"/>
+        <w:rPr>
+          <w:lang w:val="en-US"/>
+        </w:rPr>
+      </w:pPr>
+      <w:r>
+        <w:rPr>
+          <w:lang w:val="en-US"/>
+        </w:rPr>
+        <w:t>En un futuro se planea que el sistema sea genérico para cuando se venda a otra institución los administrativos puedan cuargar sus propios estatutos, códigos o reglamentos internos necesarios, en esta liberación sólo tendrá disponible para consulta los 29 derechos humanos por defecto.</w:t>
       </w:r>
     </w:p>
     <w:p>
@@ -2265,7 +2182,7 @@
         </w:rPr>
       </w:pPr>
       <w:bookmarkStart w:id="23" w:name="_hd4rmbdjw42" w:colFirst="0" w:colLast="0"/>
-      <w:bookmarkStart w:id="24" w:name="_Toc529436415"/>
+      <w:bookmarkStart w:id="24" w:name="_Toc529441684"/>
       <w:bookmarkEnd w:id="23"/>
       <w:r>
         <w:rPr>
@@ -2297,16 +2214,76 @@
     </w:p>
     <w:p>
       <w:pPr>
-        <w:rPr>
-          <w:lang w:val="en-US"/>
-        </w:rPr>
-      </w:pPr>
-      <w:r>
-        <w:rPr>
-          <w:lang w:val="en-US"/>
-        </w:rPr>
-        <w:t>&lt;</w:t>
-      </w:r>
+        <w:pStyle w:val="Prrafodelista"/>
+        <w:numPr>
+          <w:ilvl w:val="0"/>
+          <w:numId w:val="3"/>
+        </w:numPr>
+        <w:rPr>
+          <w:lang w:val="en-US"/>
+        </w:rPr>
+      </w:pPr>
+      <w:r>
+        <w:rPr>
+          <w:lang w:val="en-US"/>
+        </w:rPr>
+        <w:t>Para el emvío de reportes es necesario tener una conexión a internet estables.</w:t>
+      </w:r>
+    </w:p>
+    <w:p>
+      <w:pPr>
+        <w:pStyle w:val="Prrafodelista"/>
+        <w:ind w:left="1440"/>
+        <w:rPr>
+          <w:lang w:val="en-US"/>
+        </w:rPr>
+      </w:pPr>
+    </w:p>
+    <w:p>
+      <w:pPr>
+        <w:pStyle w:val="Prrafodelista"/>
+        <w:numPr>
+          <w:ilvl w:val="0"/>
+          <w:numId w:val="3"/>
+        </w:numPr>
+        <w:rPr>
+          <w:lang w:val="en-US"/>
+        </w:rPr>
+      </w:pPr>
+      <w:r>
+        <w:rPr>
+          <w:lang w:val="en-US"/>
+        </w:rPr>
+        <w:t>Para el guardado de los reportes se debe considerar que en el dispositivo exista espacio de akmacenamiento disponible.</w:t>
+      </w:r>
+    </w:p>
+    <w:p>
+      <w:pPr>
+        <w:pStyle w:val="Prrafodelista"/>
+        <w:rPr>
+          <w:lang w:val="en-US"/>
+        </w:rPr>
+      </w:pPr>
+    </w:p>
+    <w:p>
+      <w:pPr>
+        <w:pStyle w:val="Prrafodelista"/>
+        <w:numPr>
+          <w:ilvl w:val="0"/>
+          <w:numId w:val="3"/>
+        </w:numPr>
+        <w:rPr>
+          <w:lang w:val="en-US"/>
+        </w:rPr>
+      </w:pPr>
+      <w:r>
+        <w:rPr>
+          <w:lang w:val="en-US"/>
+        </w:rPr>
+        <w:t>Persona que no tenga matrícula o número de personal no podrá acceder al sistema</w:t>
+      </w:r>
+      <w:bookmarkStart w:id="25" w:name="_GoBack"/>
+      <w:bookmarkEnd w:id="25"/>
     </w:p>
     <w:p>
       <w:pPr>
@@ -2321,9 +2298,9 @@
           <w:lang w:val="en-US"/>
         </w:rPr>
       </w:pPr>
-      <w:bookmarkStart w:id="25" w:name="_27pn6wy414jo" w:colFirst="0" w:colLast="0"/>
-      <w:bookmarkStart w:id="26" w:name="_Toc529436416"/>
-      <w:bookmarkEnd w:id="25"/>
+      <w:bookmarkStart w:id="26" w:name="_27pn6wy414jo" w:colFirst="0" w:colLast="0"/>
+      <w:bookmarkStart w:id="27" w:name="_Toc529441685"/>
+      <w:bookmarkEnd w:id="26"/>
       <w:r>
         <w:rPr>
           <w:b/>
@@ -2350,7 +2327,7 @@
         </w:rPr>
         <w:t>Dominio del necgocio</w:t>
       </w:r>
-      <w:bookmarkEnd w:id="26"/>
+      <w:bookmarkEnd w:id="27"/>
     </w:p>
     <w:p>
       <w:pPr>
@@ -2377,9 +2354,9 @@
           <w:szCs w:val="34"/>
         </w:rPr>
       </w:pPr>
-      <w:bookmarkStart w:id="27" w:name="_i88k61849yo4" w:colFirst="0" w:colLast="0"/>
-      <w:bookmarkStart w:id="28" w:name="_Toc529436417"/>
-      <w:bookmarkEnd w:id="27"/>
+      <w:bookmarkStart w:id="28" w:name="_i88k61849yo4" w:colFirst="0" w:colLast="0"/>
+      <w:bookmarkStart w:id="29" w:name="_Toc529441686"/>
+      <w:bookmarkEnd w:id="28"/>
       <w:r>
         <w:rPr>
           <w:b/>
@@ -2403,96 +2380,180 @@
         </w:rPr>
         <w:t>Definiciones, Acrónimos y Abreviaturas</w:t>
       </w:r>
-      <w:bookmarkEnd w:id="28"/>
-    </w:p>
-    <w:p>
+      <w:bookmarkEnd w:id="29"/>
+    </w:p>
+    <w:p>
+      <w:pPr>
+        <w:ind w:left="720"/>
+        <w:jc w:val="both"/>
+      </w:pPr>
       <w:r>
         <w:t>En esta sección se definirán los conceptos que utilizaremos a lo largo del documento.</w:t>
       </w:r>
     </w:p>
-    <w:p/>
-    <w:p>
-      <w:r>
-        <w:t>Coordinador General de Academias:</w:t>
-      </w:r>
-    </w:p>
-    <w:p/>
-    <w:p>
-      <w:r>
-        <w:t>Coordinador de Academias:</w:t>
-      </w:r>
-    </w:p>
-    <w:p/>
-    <w:p>
-      <w:r>
-        <w:t xml:space="preserve">Profesor de EE: </w:t>
-      </w:r>
-    </w:p>
-    <w:p/>
-    <w:p/>
-    <w:p>
-      <w:pPr>
-        <w:rPr>
-          <w:b/>
-        </w:rPr>
-      </w:pPr>
-      <w:r>
-        <w:rPr>
-          <w:b/>
-        </w:rPr>
-        <w:t>Abreviaturas:</w:t>
-      </w:r>
-    </w:p>
-    <w:p>
-      <w:pPr>
-        <w:rPr>
-          <w:b/>
-        </w:rPr>
-      </w:pPr>
-    </w:p>
-    <w:p>
-      <w:r>
-        <w:t>FEI: Facultad de Estadística e Informática.</w:t>
-      </w:r>
-    </w:p>
-    <w:p>
-      <w:r>
-        <w:t>ERS: Especificación de Requerimientos</w:t>
-      </w:r>
-    </w:p>
-    <w:p>
+    <w:p>
+      <w:pPr>
+        <w:ind w:left="720"/>
+        <w:jc w:val="both"/>
+      </w:pPr>
+    </w:p>
+    <w:p>
+      <w:pPr>
+        <w:ind w:left="720"/>
+        <w:jc w:val="both"/>
+      </w:pPr>
+      <w:r>
+        <w:t>Estatuto</w:t>
+      </w:r>
+      <w:r>
+        <w:t xml:space="preserve">: </w:t>
+      </w:r>
+    </w:p>
+    <w:p>
+      <w:pPr>
+        <w:ind w:left="1440"/>
+        <w:jc w:val="both"/>
+      </w:pPr>
+      <w:r>
+        <w:t>Se refiere al conjunto de normas previamente establecidas en un documento verificado por autoridades.</w:t>
+      </w:r>
+    </w:p>
+    <w:p>
+      <w:pPr>
+        <w:ind w:left="1440"/>
+        <w:jc w:val="both"/>
+      </w:pPr>
+    </w:p>
+    <w:p>
+      <w:pPr>
+        <w:ind w:left="720"/>
+        <w:jc w:val="both"/>
+      </w:pPr>
+      <w:r>
+        <w:t>Cumunidad uv:</w:t>
+      </w:r>
+    </w:p>
+    <w:p>
+      <w:pPr>
+        <w:ind w:left="1440"/>
+        <w:jc w:val="both"/>
+      </w:pPr>
+      <w:r>
+        <w:t>Se refer</w:t>
+      </w:r>
+      <w:r>
+        <w:t>iere a todo individuo registrado en el sistema de la universidad veracdruzana, ya sea estudiante, docente o cualquier personal asociado.</w:t>
+      </w:r>
+    </w:p>
+    <w:p>
+      <w:pPr>
+        <w:jc w:val="both"/>
+      </w:pPr>
+    </w:p>
+    <w:p>
+      <w:pPr>
+        <w:ind w:left="720"/>
+        <w:jc w:val="both"/>
+      </w:pPr>
+      <w:r>
+        <w:t>Denuncia o reporte:</w:t>
+      </w:r>
+    </w:p>
+    <w:p>
+      <w:pPr>
+        <w:ind w:left="1440"/>
+        <w:jc w:val="both"/>
+      </w:pPr>
+      <w:r>
+        <w:t>Se refiere al documento donde se exponen los hechos, acciones o situaciones que se quieren reportar a las autoridades para que sean indagadas y si es necesario, sancionadas.</w:t>
+      </w:r>
+    </w:p>
+    <w:p>
+      <w:pPr>
+        <w:ind w:left="720"/>
+        <w:jc w:val="both"/>
+      </w:pPr>
+    </w:p>
+    <w:p>
+      <w:pPr>
+        <w:ind w:left="720"/>
+        <w:jc w:val="both"/>
+      </w:pPr>
+      <w:r>
+        <w:t>Administraivos</w:t>
+      </w:r>
+      <w:r>
+        <w:t xml:space="preserve"> responsables</w:t>
+      </w:r>
+      <w:r>
+        <w:t>:</w:t>
+      </w:r>
+    </w:p>
+    <w:p>
+      <w:pPr>
+        <w:ind w:left="1440"/>
+        <w:jc w:val="both"/>
+      </w:pPr>
+      <w:r>
+        <w:t>Se refiere al personal asignado para la revisión y contestación de las reportes de denuncia.</w:t>
+      </w:r>
+    </w:p>
+    <w:p>
+      <w:pPr>
+        <w:ind w:left="720"/>
+      </w:pPr>
+    </w:p>
+    <w:p>
+      <w:pPr>
+        <w:ind w:left="720"/>
+        <w:rPr>
+          <w:b/>
+        </w:rPr>
+      </w:pPr>
+      <w:r>
+        <w:rPr>
+          <w:b/>
+          <w:sz w:val="24"/>
+        </w:rPr>
+        <w:t>Abreviaturas</w:t>
+      </w:r>
+    </w:p>
+    <w:p>
+      <w:pPr>
+        <w:ind w:left="720"/>
+        <w:rPr>
+          <w:b/>
+        </w:rPr>
+      </w:pPr>
+    </w:p>
+    <w:p>
+      <w:pPr>
+        <w:ind w:left="720"/>
+      </w:pPr>
       <w:r>
         <w:t>UV: Universidad Veracruzana</w:t>
       </w:r>
     </w:p>
     <w:p>
-      <w:r>
-        <w:t>SIT: Sistema Institucional de Tutorías</w:t>
-      </w:r>
-    </w:p>
-    <w:p>
-      <w:r>
-        <w:t>IDE: Entorno de Desarrollo Integrado (Integrated Development Environment)</w:t>
-      </w:r>
-    </w:p>
-    <w:p>
-      <w:r>
-        <w:t xml:space="preserve">EE: Experiencia educativa </w:t>
-      </w:r>
-    </w:p>
-    <w:p>
-      <w:r>
-        <w:t>PE: Programa Educativo</w:t>
-      </w:r>
-    </w:p>
-    <w:p>
-      <w:pPr>
-        <w:rPr>
-          <w:b/>
-        </w:rPr>
-      </w:pPr>
-    </w:p>
-    <w:p/>
+      <w:pPr>
+        <w:ind w:left="720"/>
+      </w:pPr>
+    </w:p>
+    <w:p>
+      <w:pPr>
+        <w:ind w:left="720"/>
+      </w:pPr>
+      <w:r>
+        <w:t>DEUV:</w:t>
+      </w:r>
+      <w:bookmarkStart w:id="30" w:name="_2eagi8bo8zu0" w:colFirst="0" w:colLast="0"/>
+      <w:bookmarkStart w:id="31" w:name="_gr4rfly18n60" w:colFirst="0" w:colLast="0"/>
+      <w:bookmarkEnd w:id="30"/>
+      <w:bookmarkEnd w:id="31"/>
+      <w:r>
+        <w:t xml:space="preserve"> Sistema de denuncias de la universidad Veracruzana</w:t>
+      </w:r>
+    </w:p>
     <w:p>
       <w:pPr>
         <w:pStyle w:val="Ttulo2"/>
@@ -2506,9 +2567,9 @@
           <w:lang w:val="en-US"/>
         </w:rPr>
       </w:pPr>
-      <w:bookmarkStart w:id="29" w:name="_2eagi8bo8zu0" w:colFirst="0" w:colLast="0"/>
-      <w:bookmarkStart w:id="30" w:name="_Toc529436418"/>
-      <w:bookmarkEnd w:id="29"/>
+      <w:bookmarkStart w:id="32" w:name="_en0111h4aac5" w:colFirst="0" w:colLast="0"/>
+      <w:bookmarkStart w:id="33" w:name="_Toc529441687"/>
+      <w:bookmarkEnd w:id="32"/>
       <w:r>
         <w:rPr>
           <w:b/>
@@ -2516,7 +2577,25 @@
           <w:szCs w:val="34"/>
           <w:lang w:val="en-US"/>
         </w:rPr>
-        <w:t>3.2.</w:t>
+        <w:t>3.</w:t>
+      </w:r>
+      <w:r>
+        <w:rPr>
+          <w:b/>
+          <w:sz w:val="34"/>
+          <w:szCs w:val="34"/>
+          <w:lang w:val="en-US"/>
+        </w:rPr>
+        <w:t>2</w:t>
+      </w:r>
+      <w:r>
+        <w:rPr>
+          <w:b/>
+          <w:sz w:val="34"/>
+          <w:szCs w:val="34"/>
+          <w:lang w:val="en-US"/>
+        </w:rPr>
+        <w:t>.</w:t>
       </w:r>
       <w:r>
         <w:rPr>
@@ -2533,1556 +2612,21 @@
           <w:szCs w:val="34"/>
           <w:lang w:val="en-US"/>
         </w:rPr>
-        <w:t>Perfiles de los stakeholders</w:t>
-      </w:r>
-      <w:bookmarkStart w:id="31" w:name="_GoBack"/>
-      <w:bookmarkEnd w:id="30"/>
-      <w:bookmarkEnd w:id="31"/>
-    </w:p>
-    <w:p>
-      <w:r>
-        <w:rPr>
-          <w:lang w:val="en-US"/>
-        </w:rPr>
-        <w:t>&lt;</w:t>
-      </w:r>
-      <w:r>
-        <w:t xml:space="preserve"> </w:t>
-      </w:r>
-    </w:p>
-    <w:tbl>
-      <w:tblPr>
-        <w:tblStyle w:val="a5"/>
-        <w:tblW w:w="8850" w:type="dxa"/>
-        <w:tblInd w:w="100" w:type="dxa"/>
-        <w:tblBorders>
-          <w:top w:val="nil"/>
-          <w:left w:val="nil"/>
-          <w:bottom w:val="nil"/>
-          <w:right w:val="nil"/>
-          <w:insideH w:val="nil"/>
-          <w:insideV w:val="nil"/>
-        </w:tblBorders>
-        <w:tblLayout w:type="fixed"/>
-        <w:tblLook w:val="0600" w:firstRow="0" w:lastRow="0" w:firstColumn="0" w:lastColumn="0" w:noHBand="1" w:noVBand="1"/>
-      </w:tblPr>
-      <w:tblGrid>
-        <w:gridCol w:w="1635"/>
-        <w:gridCol w:w="1455"/>
-        <w:gridCol w:w="1890"/>
-        <w:gridCol w:w="2100"/>
-        <w:gridCol w:w="1770"/>
-      </w:tblGrid>
-      <w:tr>
-        <w:trPr>
-          <w:trHeight w:val="800"/>
-        </w:trPr>
-        <w:tc>
-          <w:tcPr>
-            <w:tcW w:w="1635" w:type="dxa"/>
-            <w:tcBorders>
-              <w:top w:val="single" w:sz="12" w:space="0" w:color="000000"/>
-              <w:left w:val="single" w:sz="12" w:space="0" w:color="000000"/>
-              <w:bottom w:val="single" w:sz="36" w:space="0" w:color="000000"/>
-              <w:right w:val="single" w:sz="7" w:space="0" w:color="000000"/>
-            </w:tcBorders>
-            <w:tcMar>
-              <w:top w:w="100" w:type="dxa"/>
-              <w:left w:w="100" w:type="dxa"/>
-              <w:bottom w:w="100" w:type="dxa"/>
-              <w:right w:w="100" w:type="dxa"/>
-            </w:tcMar>
-          </w:tcPr>
-          <w:p>
-            <w:pPr>
-              <w:jc w:val="center"/>
-            </w:pPr>
-          </w:p>
-          <w:p>
-            <w:pPr>
-              <w:jc w:val="center"/>
-              <w:rPr>
-                <w:b/>
-              </w:rPr>
-            </w:pPr>
-            <w:r>
-              <w:rPr>
-                <w:b/>
-              </w:rPr>
-              <w:t>Stakeholder</w:t>
-            </w:r>
-          </w:p>
-        </w:tc>
-        <w:tc>
-          <w:tcPr>
-            <w:tcW w:w="1455" w:type="dxa"/>
-            <w:tcBorders>
-              <w:top w:val="single" w:sz="12" w:space="0" w:color="000000"/>
-              <w:left w:val="nil"/>
-              <w:bottom w:val="single" w:sz="36" w:space="0" w:color="000000"/>
-              <w:right w:val="single" w:sz="7" w:space="0" w:color="000000"/>
-            </w:tcBorders>
-            <w:tcMar>
-              <w:top w:w="100" w:type="dxa"/>
-              <w:left w:w="100" w:type="dxa"/>
-              <w:bottom w:w="100" w:type="dxa"/>
-              <w:right w:w="100" w:type="dxa"/>
-            </w:tcMar>
-          </w:tcPr>
-          <w:p>
-            <w:pPr>
-              <w:jc w:val="center"/>
-              <w:rPr>
-                <w:b/>
-              </w:rPr>
-            </w:pPr>
-            <w:r>
-              <w:rPr>
-                <w:b/>
-              </w:rPr>
-              <w:t>Major Value</w:t>
-            </w:r>
-          </w:p>
-        </w:tc>
-        <w:tc>
-          <w:tcPr>
-            <w:tcW w:w="1890" w:type="dxa"/>
-            <w:tcBorders>
-              <w:top w:val="single" w:sz="12" w:space="0" w:color="000000"/>
-              <w:left w:val="nil"/>
-              <w:bottom w:val="single" w:sz="36" w:space="0" w:color="000000"/>
-              <w:right w:val="single" w:sz="7" w:space="0" w:color="000000"/>
-            </w:tcBorders>
-            <w:tcMar>
-              <w:top w:w="100" w:type="dxa"/>
-              <w:left w:w="100" w:type="dxa"/>
-              <w:bottom w:w="100" w:type="dxa"/>
-              <w:right w:w="100" w:type="dxa"/>
-            </w:tcMar>
-          </w:tcPr>
-          <w:p>
-            <w:pPr>
-              <w:jc w:val="center"/>
-            </w:pPr>
-          </w:p>
-          <w:p>
-            <w:pPr>
-              <w:jc w:val="center"/>
-              <w:rPr>
-                <w:b/>
-              </w:rPr>
-            </w:pPr>
-            <w:r>
-              <w:rPr>
-                <w:b/>
-              </w:rPr>
-              <w:t>Attitudes</w:t>
-            </w:r>
-          </w:p>
-        </w:tc>
-        <w:tc>
-          <w:tcPr>
-            <w:tcW w:w="2100" w:type="dxa"/>
-            <w:tcBorders>
-              <w:top w:val="single" w:sz="12" w:space="0" w:color="000000"/>
-              <w:left w:val="nil"/>
-              <w:bottom w:val="single" w:sz="36" w:space="0" w:color="000000"/>
-              <w:right w:val="single" w:sz="7" w:space="0" w:color="000000"/>
-            </w:tcBorders>
-            <w:tcMar>
-              <w:top w:w="100" w:type="dxa"/>
-              <w:left w:w="100" w:type="dxa"/>
-              <w:bottom w:w="100" w:type="dxa"/>
-              <w:right w:w="100" w:type="dxa"/>
-            </w:tcMar>
-          </w:tcPr>
-          <w:p>
-            <w:pPr>
-              <w:jc w:val="center"/>
-            </w:pPr>
-          </w:p>
-          <w:p>
-            <w:pPr>
-              <w:jc w:val="center"/>
-              <w:rPr>
-                <w:b/>
-              </w:rPr>
-            </w:pPr>
-            <w:r>
-              <w:rPr>
-                <w:b/>
-              </w:rPr>
-              <w:t>Major Interests</w:t>
-            </w:r>
-          </w:p>
-        </w:tc>
-        <w:tc>
-          <w:tcPr>
-            <w:tcW w:w="1770" w:type="dxa"/>
-            <w:tcBorders>
-              <w:top w:val="single" w:sz="12" w:space="0" w:color="000000"/>
-              <w:left w:val="nil"/>
-              <w:bottom w:val="single" w:sz="36" w:space="0" w:color="000000"/>
-              <w:right w:val="single" w:sz="12" w:space="0" w:color="000000"/>
-            </w:tcBorders>
-            <w:tcMar>
-              <w:top w:w="100" w:type="dxa"/>
-              <w:left w:w="100" w:type="dxa"/>
-              <w:bottom w:w="100" w:type="dxa"/>
-              <w:right w:w="100" w:type="dxa"/>
-            </w:tcMar>
-          </w:tcPr>
-          <w:p>
-            <w:pPr>
-              <w:jc w:val="center"/>
-            </w:pPr>
-          </w:p>
-          <w:p>
-            <w:pPr>
-              <w:jc w:val="center"/>
-              <w:rPr>
-                <w:b/>
-              </w:rPr>
-            </w:pPr>
-            <w:r>
-              <w:rPr>
-                <w:b/>
-              </w:rPr>
-              <w:t>Constraints</w:t>
-            </w:r>
-          </w:p>
-        </w:tc>
-      </w:tr>
-      <w:tr>
-        <w:trPr>
-          <w:trHeight w:val="1320"/>
-        </w:trPr>
-        <w:tc>
-          <w:tcPr>
-            <w:tcW w:w="1635" w:type="dxa"/>
-            <w:tcBorders>
-              <w:top w:val="nil"/>
-              <w:left w:val="single" w:sz="12" w:space="0" w:color="000000"/>
-              <w:bottom w:val="single" w:sz="7" w:space="0" w:color="000000"/>
-              <w:right w:val="single" w:sz="7" w:space="0" w:color="000000"/>
-            </w:tcBorders>
-            <w:tcMar>
-              <w:top w:w="100" w:type="dxa"/>
-              <w:left w:w="100" w:type="dxa"/>
-              <w:bottom w:w="100" w:type="dxa"/>
-              <w:right w:w="100" w:type="dxa"/>
-            </w:tcMar>
-          </w:tcPr>
-          <w:p>
-            <w:r>
-              <w:t>executives</w:t>
-            </w:r>
-          </w:p>
-        </w:tc>
-        <w:tc>
-          <w:tcPr>
-            <w:tcW w:w="1455" w:type="dxa"/>
-            <w:tcBorders>
-              <w:top w:val="nil"/>
-              <w:left w:val="nil"/>
-              <w:bottom w:val="single" w:sz="7" w:space="0" w:color="000000"/>
-              <w:right w:val="single" w:sz="7" w:space="0" w:color="000000"/>
-            </w:tcBorders>
-            <w:tcMar>
-              <w:top w:w="100" w:type="dxa"/>
-              <w:left w:w="100" w:type="dxa"/>
-              <w:bottom w:w="100" w:type="dxa"/>
-              <w:right w:w="100" w:type="dxa"/>
-            </w:tcMar>
-          </w:tcPr>
-          <w:p>
-            <w:pPr>
-              <w:widowControl w:val="0"/>
-            </w:pPr>
-            <w:r>
-              <w:t>increased revenue</w:t>
-            </w:r>
-          </w:p>
-        </w:tc>
-        <w:tc>
-          <w:tcPr>
-            <w:tcW w:w="1890" w:type="dxa"/>
-            <w:tcBorders>
-              <w:top w:val="nil"/>
-              <w:left w:val="nil"/>
-              <w:bottom w:val="single" w:sz="7" w:space="0" w:color="000000"/>
-              <w:right w:val="single" w:sz="7" w:space="0" w:color="000000"/>
-            </w:tcBorders>
-            <w:tcMar>
-              <w:top w:w="100" w:type="dxa"/>
-              <w:left w:w="100" w:type="dxa"/>
-              <w:bottom w:w="100" w:type="dxa"/>
-              <w:right w:w="100" w:type="dxa"/>
-            </w:tcMar>
-          </w:tcPr>
-          <w:p>
-            <w:pPr>
-              <w:widowControl w:val="0"/>
-              <w:rPr>
-                <w:lang w:val="en-US"/>
-              </w:rPr>
-            </w:pPr>
-            <w:r>
-              <w:rPr>
-                <w:lang w:val="en-US"/>
-              </w:rPr>
-              <w:t>see product as avenue to 25% increase in market share</w:t>
-            </w:r>
-          </w:p>
-        </w:tc>
-        <w:tc>
-          <w:tcPr>
-            <w:tcW w:w="2100" w:type="dxa"/>
-            <w:tcBorders>
-              <w:top w:val="nil"/>
-              <w:left w:val="nil"/>
-              <w:bottom w:val="single" w:sz="7" w:space="0" w:color="000000"/>
-              <w:right w:val="single" w:sz="7" w:space="0" w:color="000000"/>
-            </w:tcBorders>
-            <w:tcMar>
-              <w:top w:w="100" w:type="dxa"/>
-              <w:left w:w="100" w:type="dxa"/>
-              <w:bottom w:w="100" w:type="dxa"/>
-              <w:right w:w="100" w:type="dxa"/>
-            </w:tcMar>
-          </w:tcPr>
-          <w:p>
-            <w:pPr>
-              <w:widowControl w:val="0"/>
-              <w:rPr>
-                <w:lang w:val="en-US"/>
-              </w:rPr>
-            </w:pPr>
-            <w:r>
-              <w:rPr>
-                <w:lang w:val="en-US"/>
-              </w:rPr>
-              <w:t>richer feature set than competitors; time to market</w:t>
-            </w:r>
-          </w:p>
-        </w:tc>
-        <w:tc>
-          <w:tcPr>
-            <w:tcW w:w="1770" w:type="dxa"/>
-            <w:tcBorders>
-              <w:top w:val="nil"/>
-              <w:left w:val="nil"/>
-              <w:bottom w:val="single" w:sz="7" w:space="0" w:color="000000"/>
-              <w:right w:val="single" w:sz="12" w:space="0" w:color="000000"/>
-            </w:tcBorders>
-            <w:tcMar>
-              <w:top w:w="100" w:type="dxa"/>
-              <w:left w:w="100" w:type="dxa"/>
-              <w:bottom w:w="100" w:type="dxa"/>
-              <w:right w:w="100" w:type="dxa"/>
-            </w:tcMar>
-          </w:tcPr>
-          <w:p>
-            <w:pPr>
-              <w:widowControl w:val="0"/>
-            </w:pPr>
-            <w:r>
-              <w:t>maximum budget = $1.4M</w:t>
-            </w:r>
-          </w:p>
-        </w:tc>
-      </w:tr>
-      <w:tr>
-        <w:trPr>
-          <w:trHeight w:val="1020"/>
-        </w:trPr>
-        <w:tc>
-          <w:tcPr>
-            <w:tcW w:w="1635" w:type="dxa"/>
-            <w:tcBorders>
-              <w:top w:val="nil"/>
-              <w:left w:val="single" w:sz="12" w:space="0" w:color="000000"/>
-              <w:bottom w:val="single" w:sz="7" w:space="0" w:color="000000"/>
-              <w:right w:val="single" w:sz="7" w:space="0" w:color="000000"/>
-            </w:tcBorders>
-            <w:tcMar>
-              <w:top w:w="100" w:type="dxa"/>
-              <w:left w:w="100" w:type="dxa"/>
-              <w:bottom w:w="100" w:type="dxa"/>
-              <w:right w:w="100" w:type="dxa"/>
-            </w:tcMar>
-          </w:tcPr>
-          <w:p>
-            <w:pPr>
-              <w:widowControl w:val="0"/>
-            </w:pPr>
-            <w:r>
-              <w:t>editors</w:t>
-            </w:r>
-          </w:p>
-        </w:tc>
-        <w:tc>
-          <w:tcPr>
-            <w:tcW w:w="1455" w:type="dxa"/>
-            <w:tcBorders>
-              <w:top w:val="nil"/>
-              <w:left w:val="nil"/>
-              <w:bottom w:val="single" w:sz="7" w:space="0" w:color="000000"/>
-              <w:right w:val="single" w:sz="7" w:space="0" w:color="000000"/>
-            </w:tcBorders>
-            <w:tcMar>
-              <w:top w:w="100" w:type="dxa"/>
-              <w:left w:w="100" w:type="dxa"/>
-              <w:bottom w:w="100" w:type="dxa"/>
-              <w:right w:w="100" w:type="dxa"/>
-            </w:tcMar>
-          </w:tcPr>
-          <w:p>
-            <w:pPr>
-              <w:widowControl w:val="0"/>
-            </w:pPr>
-            <w:r>
-              <w:t>fewer errors in work</w:t>
-            </w:r>
-          </w:p>
-        </w:tc>
-        <w:tc>
-          <w:tcPr>
-            <w:tcW w:w="1890" w:type="dxa"/>
-            <w:tcBorders>
-              <w:top w:val="nil"/>
-              <w:left w:val="nil"/>
-              <w:bottom w:val="single" w:sz="7" w:space="0" w:color="000000"/>
-              <w:right w:val="single" w:sz="7" w:space="0" w:color="000000"/>
-            </w:tcBorders>
-            <w:tcMar>
-              <w:top w:w="100" w:type="dxa"/>
-              <w:left w:w="100" w:type="dxa"/>
-              <w:bottom w:w="100" w:type="dxa"/>
-              <w:right w:w="100" w:type="dxa"/>
-            </w:tcMar>
-          </w:tcPr>
-          <w:p>
-            <w:pPr>
-              <w:widowControl w:val="0"/>
-              <w:rPr>
-                <w:lang w:val="en-US"/>
-              </w:rPr>
-            </w:pPr>
-            <w:r>
-              <w:rPr>
-                <w:lang w:val="en-US"/>
-              </w:rPr>
-              <w:t>highly receptive, but expect high usability</w:t>
-            </w:r>
-          </w:p>
-        </w:tc>
-        <w:tc>
-          <w:tcPr>
-            <w:tcW w:w="2100" w:type="dxa"/>
-            <w:tcBorders>
-              <w:top w:val="nil"/>
-              <w:left w:val="nil"/>
-              <w:bottom w:val="single" w:sz="7" w:space="0" w:color="000000"/>
-              <w:right w:val="single" w:sz="7" w:space="0" w:color="000000"/>
-            </w:tcBorders>
-            <w:tcMar>
-              <w:top w:w="100" w:type="dxa"/>
-              <w:left w:w="100" w:type="dxa"/>
-              <w:bottom w:w="100" w:type="dxa"/>
-              <w:right w:w="100" w:type="dxa"/>
-            </w:tcMar>
-          </w:tcPr>
-          <w:p>
-            <w:pPr>
-              <w:widowControl w:val="0"/>
-              <w:rPr>
-                <w:lang w:val="en-US"/>
-              </w:rPr>
-            </w:pPr>
-            <w:r>
-              <w:rPr>
-                <w:lang w:val="en-US"/>
-              </w:rPr>
-              <w:t>automatic error correction; ease of use; high reliability</w:t>
-            </w:r>
-          </w:p>
-        </w:tc>
-        <w:tc>
-          <w:tcPr>
-            <w:tcW w:w="1770" w:type="dxa"/>
-            <w:tcBorders>
-              <w:top w:val="nil"/>
-              <w:left w:val="nil"/>
-              <w:bottom w:val="single" w:sz="7" w:space="0" w:color="000000"/>
-              <w:right w:val="single" w:sz="12" w:space="0" w:color="000000"/>
-            </w:tcBorders>
-            <w:tcMar>
-              <w:top w:w="100" w:type="dxa"/>
-              <w:left w:w="100" w:type="dxa"/>
-              <w:bottom w:w="100" w:type="dxa"/>
-              <w:right w:w="100" w:type="dxa"/>
-            </w:tcMar>
-          </w:tcPr>
-          <w:p>
-            <w:pPr>
-              <w:widowControl w:val="0"/>
-              <w:rPr>
-                <w:lang w:val="en-US"/>
-              </w:rPr>
-            </w:pPr>
-            <w:r>
-              <w:rPr>
-                <w:lang w:val="en-US"/>
-              </w:rPr>
-              <w:t>must run on low-end workstations</w:t>
-            </w:r>
-          </w:p>
-        </w:tc>
-      </w:tr>
-      <w:tr>
-        <w:trPr>
-          <w:trHeight w:val="1580"/>
-        </w:trPr>
-        <w:tc>
-          <w:tcPr>
-            <w:tcW w:w="1635" w:type="dxa"/>
-            <w:tcBorders>
-              <w:top w:val="nil"/>
-              <w:left w:val="single" w:sz="12" w:space="0" w:color="000000"/>
-              <w:bottom w:val="single" w:sz="12" w:space="0" w:color="000000"/>
-              <w:right w:val="single" w:sz="7" w:space="0" w:color="000000"/>
-            </w:tcBorders>
-            <w:tcMar>
-              <w:top w:w="100" w:type="dxa"/>
-              <w:left w:w="100" w:type="dxa"/>
-              <w:bottom w:w="100" w:type="dxa"/>
-              <w:right w:w="100" w:type="dxa"/>
-            </w:tcMar>
-          </w:tcPr>
-          <w:p>
-            <w:pPr>
-              <w:widowControl w:val="0"/>
-            </w:pPr>
-            <w:r>
-              <w:t>legal aides</w:t>
-            </w:r>
-          </w:p>
-        </w:tc>
-        <w:tc>
-          <w:tcPr>
-            <w:tcW w:w="1455" w:type="dxa"/>
-            <w:tcBorders>
-              <w:top w:val="nil"/>
-              <w:left w:val="nil"/>
-              <w:bottom w:val="single" w:sz="12" w:space="0" w:color="000000"/>
-              <w:right w:val="single" w:sz="7" w:space="0" w:color="000000"/>
-            </w:tcBorders>
-            <w:tcMar>
-              <w:top w:w="100" w:type="dxa"/>
-              <w:left w:w="100" w:type="dxa"/>
-              <w:bottom w:w="100" w:type="dxa"/>
-              <w:right w:w="100" w:type="dxa"/>
-            </w:tcMar>
-          </w:tcPr>
-          <w:p>
-            <w:pPr>
-              <w:widowControl w:val="0"/>
-            </w:pPr>
-            <w:r>
-              <w:t>quick access to data</w:t>
-            </w:r>
-          </w:p>
-        </w:tc>
-        <w:tc>
-          <w:tcPr>
-            <w:tcW w:w="1890" w:type="dxa"/>
-            <w:tcBorders>
-              <w:top w:val="nil"/>
-              <w:left w:val="nil"/>
-              <w:bottom w:val="single" w:sz="12" w:space="0" w:color="000000"/>
-              <w:right w:val="single" w:sz="7" w:space="0" w:color="000000"/>
-            </w:tcBorders>
-            <w:tcMar>
-              <w:top w:w="100" w:type="dxa"/>
-              <w:left w:w="100" w:type="dxa"/>
-              <w:bottom w:w="100" w:type="dxa"/>
-              <w:right w:w="100" w:type="dxa"/>
-            </w:tcMar>
-          </w:tcPr>
-          <w:p>
-            <w:pPr>
-              <w:widowControl w:val="0"/>
-              <w:rPr>
-                <w:lang w:val="en-US"/>
-              </w:rPr>
-            </w:pPr>
-            <w:r>
-              <w:rPr>
-                <w:lang w:val="en-US"/>
-              </w:rPr>
-              <w:t>resistant unless product is keystroke-compatible with current system</w:t>
-            </w:r>
-          </w:p>
-        </w:tc>
-        <w:tc>
-          <w:tcPr>
-            <w:tcW w:w="2100" w:type="dxa"/>
-            <w:tcBorders>
-              <w:top w:val="nil"/>
-              <w:left w:val="nil"/>
-              <w:bottom w:val="single" w:sz="12" w:space="0" w:color="000000"/>
-              <w:right w:val="single" w:sz="7" w:space="0" w:color="000000"/>
-            </w:tcBorders>
-            <w:tcMar>
-              <w:top w:w="100" w:type="dxa"/>
-              <w:left w:w="100" w:type="dxa"/>
-              <w:bottom w:w="100" w:type="dxa"/>
-              <w:right w:w="100" w:type="dxa"/>
-            </w:tcMar>
-          </w:tcPr>
-          <w:p>
-            <w:pPr>
-              <w:widowControl w:val="0"/>
-              <w:rPr>
-                <w:lang w:val="en-US"/>
-              </w:rPr>
-            </w:pPr>
-            <w:r>
-              <w:rPr>
-                <w:lang w:val="en-US"/>
-              </w:rPr>
-              <w:t>ability to handle much larger database than current system; easy to learn</w:t>
-            </w:r>
-          </w:p>
-        </w:tc>
-        <w:tc>
-          <w:tcPr>
-            <w:tcW w:w="1770" w:type="dxa"/>
-            <w:tcBorders>
-              <w:top w:val="nil"/>
-              <w:left w:val="nil"/>
-              <w:bottom w:val="single" w:sz="12" w:space="0" w:color="000000"/>
-              <w:right w:val="single" w:sz="12" w:space="0" w:color="000000"/>
-            </w:tcBorders>
-            <w:tcMar>
-              <w:top w:w="100" w:type="dxa"/>
-              <w:left w:w="100" w:type="dxa"/>
-              <w:bottom w:w="100" w:type="dxa"/>
-              <w:right w:w="100" w:type="dxa"/>
-            </w:tcMar>
-          </w:tcPr>
-          <w:p>
-            <w:pPr>
-              <w:widowControl w:val="0"/>
-            </w:pPr>
-            <w:r>
-              <w:t>no budget for retraining</w:t>
-            </w:r>
-          </w:p>
-        </w:tc>
-      </w:tr>
-    </w:tbl>
-    <w:p>
-      <w:r>
-        <w:t xml:space="preserve"> </w:t>
-      </w:r>
-    </w:p>
-    <w:p>
-      <w:pPr>
-        <w:pStyle w:val="Ttulo2"/>
-        <w:keepNext w:val="0"/>
-        <w:keepLines w:val="0"/>
-        <w:spacing w:after="80"/>
-        <w:rPr>
-          <w:b/>
-          <w:sz w:val="34"/>
-          <w:szCs w:val="34"/>
-        </w:rPr>
-      </w:pPr>
-      <w:bookmarkStart w:id="32" w:name="_gr4rfly18n60" w:colFirst="0" w:colLast="0"/>
-      <w:bookmarkStart w:id="33" w:name="_Toc529436419"/>
-      <w:bookmarkEnd w:id="32"/>
-      <w:r>
-        <w:rPr>
-          <w:b/>
-          <w:sz w:val="34"/>
-          <w:szCs w:val="34"/>
-        </w:rPr>
-        <w:t>3.2.</w:t>
-      </w:r>
-      <w:r>
-        <w:rPr>
-          <w:sz w:val="14"/>
-          <w:szCs w:val="14"/>
-        </w:rPr>
-        <w:t xml:space="preserve">     </w:t>
-      </w:r>
-      <w:r>
-        <w:rPr>
-          <w:b/>
-          <w:sz w:val="34"/>
-          <w:szCs w:val="34"/>
-        </w:rPr>
-        <w:t>Prioridades del proyecto</w:t>
+        <w:t>Consideraciones sobre la implementación</w:t>
       </w:r>
       <w:bookmarkEnd w:id="33"/>
     </w:p>
     <w:p>
-      <w:r>
-        <w:rPr>
-          <w:lang w:val="en-US"/>
-        </w:rPr>
-        <w:t>&lt;</w:t>
-      </w:r>
-      <w:r>
-        <w:t xml:space="preserve"> </w:t>
-      </w:r>
-    </w:p>
-    <w:tbl>
-      <w:tblPr>
-        <w:tblStyle w:val="a6"/>
-        <w:tblW w:w="8850" w:type="dxa"/>
-        <w:tblInd w:w="100" w:type="dxa"/>
-        <w:tblBorders>
-          <w:top w:val="nil"/>
-          <w:left w:val="nil"/>
-          <w:bottom w:val="nil"/>
-          <w:right w:val="nil"/>
-          <w:insideH w:val="nil"/>
-          <w:insideV w:val="nil"/>
-        </w:tblBorders>
-        <w:tblLayout w:type="fixed"/>
-        <w:tblLook w:val="0600" w:firstRow="0" w:lastRow="0" w:firstColumn="0" w:lastColumn="0" w:noHBand="1" w:noVBand="1"/>
-      </w:tblPr>
-      <w:tblGrid>
-        <w:gridCol w:w="1995"/>
-        <w:gridCol w:w="2085"/>
-        <w:gridCol w:w="2190"/>
-        <w:gridCol w:w="2580"/>
-      </w:tblGrid>
-      <w:tr>
-        <w:trPr>
-          <w:trHeight w:val="800"/>
-        </w:trPr>
-        <w:tc>
-          <w:tcPr>
-            <w:tcW w:w="1995" w:type="dxa"/>
-            <w:tcBorders>
-              <w:top w:val="single" w:sz="12" w:space="0" w:color="000000"/>
-              <w:left w:val="single" w:sz="12" w:space="0" w:color="000000"/>
-              <w:bottom w:val="single" w:sz="36" w:space="0" w:color="000000"/>
-              <w:right w:val="single" w:sz="7" w:space="0" w:color="000000"/>
-            </w:tcBorders>
-            <w:tcMar>
-              <w:top w:w="100" w:type="dxa"/>
-              <w:left w:w="100" w:type="dxa"/>
-              <w:bottom w:w="100" w:type="dxa"/>
-              <w:right w:w="100" w:type="dxa"/>
-            </w:tcMar>
-          </w:tcPr>
-          <w:p>
-            <w:pPr>
-              <w:jc w:val="center"/>
-              <w:rPr>
-                <w:b/>
-              </w:rPr>
-            </w:pPr>
-            <w:r>
-              <w:rPr>
-                <w:b/>
-              </w:rPr>
-              <w:t>Dimension</w:t>
-            </w:r>
-          </w:p>
-        </w:tc>
-        <w:tc>
-          <w:tcPr>
-            <w:tcW w:w="2085" w:type="dxa"/>
-            <w:tcBorders>
-              <w:top w:val="single" w:sz="12" w:space="0" w:color="000000"/>
-              <w:left w:val="nil"/>
-              <w:bottom w:val="single" w:sz="36" w:space="0" w:color="000000"/>
-              <w:right w:val="single" w:sz="7" w:space="0" w:color="000000"/>
-            </w:tcBorders>
-            <w:tcMar>
-              <w:top w:w="100" w:type="dxa"/>
-              <w:left w:w="100" w:type="dxa"/>
-              <w:bottom w:w="100" w:type="dxa"/>
-              <w:right w:w="100" w:type="dxa"/>
-            </w:tcMar>
-          </w:tcPr>
-          <w:p>
-            <w:pPr>
-              <w:jc w:val="center"/>
-              <w:rPr>
-                <w:b/>
-              </w:rPr>
-            </w:pPr>
-            <w:r>
-              <w:rPr>
-                <w:b/>
-              </w:rPr>
-              <w:t>Driver</w:t>
-            </w:r>
-          </w:p>
-          <w:p>
-            <w:pPr>
-              <w:jc w:val="center"/>
-              <w:rPr>
-                <w:b/>
-              </w:rPr>
-            </w:pPr>
-            <w:r>
-              <w:rPr>
-                <w:b/>
-              </w:rPr>
-              <w:t>(state objective)</w:t>
-            </w:r>
-          </w:p>
-        </w:tc>
-        <w:tc>
-          <w:tcPr>
-            <w:tcW w:w="2190" w:type="dxa"/>
-            <w:tcBorders>
-              <w:top w:val="single" w:sz="12" w:space="0" w:color="000000"/>
-              <w:left w:val="nil"/>
-              <w:bottom w:val="single" w:sz="36" w:space="0" w:color="000000"/>
-              <w:right w:val="single" w:sz="7" w:space="0" w:color="000000"/>
-            </w:tcBorders>
-            <w:tcMar>
-              <w:top w:w="100" w:type="dxa"/>
-              <w:left w:w="100" w:type="dxa"/>
-              <w:bottom w:w="100" w:type="dxa"/>
-              <w:right w:w="100" w:type="dxa"/>
-            </w:tcMar>
-          </w:tcPr>
-          <w:p>
-            <w:pPr>
-              <w:jc w:val="center"/>
-              <w:rPr>
-                <w:b/>
-              </w:rPr>
-            </w:pPr>
-            <w:r>
-              <w:rPr>
-                <w:b/>
-              </w:rPr>
-              <w:t>Constraint</w:t>
-            </w:r>
-          </w:p>
-          <w:p>
-            <w:pPr>
-              <w:jc w:val="center"/>
-              <w:rPr>
-                <w:b/>
-              </w:rPr>
-            </w:pPr>
-            <w:r>
-              <w:rPr>
-                <w:b/>
-              </w:rPr>
-              <w:t>(state limits)</w:t>
-            </w:r>
-          </w:p>
-        </w:tc>
-        <w:tc>
-          <w:tcPr>
-            <w:tcW w:w="2580" w:type="dxa"/>
-            <w:tcBorders>
-              <w:top w:val="single" w:sz="12" w:space="0" w:color="000000"/>
-              <w:left w:val="nil"/>
-              <w:bottom w:val="single" w:sz="36" w:space="0" w:color="000000"/>
-              <w:right w:val="single" w:sz="12" w:space="0" w:color="000000"/>
-            </w:tcBorders>
-            <w:tcMar>
-              <w:top w:w="100" w:type="dxa"/>
-              <w:left w:w="100" w:type="dxa"/>
-              <w:bottom w:w="100" w:type="dxa"/>
-              <w:right w:w="100" w:type="dxa"/>
-            </w:tcMar>
-          </w:tcPr>
-          <w:p>
-            <w:pPr>
-              <w:jc w:val="center"/>
-              <w:rPr>
-                <w:b/>
-                <w:lang w:val="en-US"/>
-              </w:rPr>
-            </w:pPr>
-            <w:r>
-              <w:rPr>
-                <w:b/>
-                <w:lang w:val="en-US"/>
-              </w:rPr>
-              <w:t>Degree of Freedom</w:t>
-            </w:r>
-          </w:p>
-          <w:p>
-            <w:pPr>
-              <w:jc w:val="center"/>
-              <w:rPr>
-                <w:b/>
-                <w:lang w:val="en-US"/>
-              </w:rPr>
-            </w:pPr>
-            <w:r>
-              <w:rPr>
-                <w:b/>
-                <w:lang w:val="en-US"/>
-              </w:rPr>
-              <w:t>(state allowable range)</w:t>
-            </w:r>
-          </w:p>
-        </w:tc>
-      </w:tr>
-      <w:tr>
-        <w:trPr>
-          <w:trHeight w:val="1040"/>
-        </w:trPr>
-        <w:tc>
-          <w:tcPr>
-            <w:tcW w:w="1995" w:type="dxa"/>
-            <w:tcBorders>
-              <w:top w:val="nil"/>
-              <w:left w:val="single" w:sz="12" w:space="0" w:color="000000"/>
-              <w:bottom w:val="single" w:sz="7" w:space="0" w:color="000000"/>
-              <w:right w:val="single" w:sz="7" w:space="0" w:color="000000"/>
-            </w:tcBorders>
-            <w:tcMar>
-              <w:top w:w="100" w:type="dxa"/>
-              <w:left w:w="100" w:type="dxa"/>
-              <w:bottom w:w="100" w:type="dxa"/>
-              <w:right w:w="100" w:type="dxa"/>
-            </w:tcMar>
-          </w:tcPr>
-          <w:p>
-            <w:r>
-              <w:lastRenderedPageBreak/>
-              <w:t>Schedule</w:t>
-            </w:r>
-          </w:p>
-        </w:tc>
-        <w:tc>
-          <w:tcPr>
-            <w:tcW w:w="2085" w:type="dxa"/>
-            <w:tcBorders>
-              <w:top w:val="nil"/>
-              <w:left w:val="nil"/>
-              <w:bottom w:val="single" w:sz="7" w:space="0" w:color="000000"/>
-              <w:right w:val="single" w:sz="7" w:space="0" w:color="000000"/>
-            </w:tcBorders>
-            <w:tcMar>
-              <w:top w:w="100" w:type="dxa"/>
-              <w:left w:w="100" w:type="dxa"/>
-              <w:bottom w:w="100" w:type="dxa"/>
-              <w:right w:w="100" w:type="dxa"/>
-            </w:tcMar>
-          </w:tcPr>
-          <w:p>
-            <w:pPr>
-              <w:widowControl w:val="0"/>
-              <w:rPr>
-                <w:lang w:val="en-US"/>
-              </w:rPr>
-            </w:pPr>
-            <w:r>
-              <w:rPr>
-                <w:lang w:val="en-US"/>
-              </w:rPr>
-              <w:t>release 1.0 to be available by 10/1, release 1.1 by 12/1</w:t>
-            </w:r>
-          </w:p>
-        </w:tc>
-        <w:tc>
-          <w:tcPr>
-            <w:tcW w:w="2190" w:type="dxa"/>
-            <w:tcBorders>
-              <w:top w:val="nil"/>
-              <w:left w:val="nil"/>
-              <w:bottom w:val="single" w:sz="7" w:space="0" w:color="000000"/>
-              <w:right w:val="single" w:sz="7" w:space="0" w:color="000000"/>
-            </w:tcBorders>
-            <w:tcMar>
-              <w:top w:w="100" w:type="dxa"/>
-              <w:left w:w="100" w:type="dxa"/>
-              <w:bottom w:w="100" w:type="dxa"/>
-              <w:right w:w="100" w:type="dxa"/>
-            </w:tcMar>
-          </w:tcPr>
-          <w:p>
-            <w:pPr>
-              <w:widowControl w:val="0"/>
-              <w:rPr>
-                <w:lang w:val="en-US"/>
-              </w:rPr>
-            </w:pPr>
-            <w:r>
-              <w:rPr>
-                <w:lang w:val="en-US"/>
-              </w:rPr>
-              <w:t xml:space="preserve"> </w:t>
-            </w:r>
-          </w:p>
-        </w:tc>
-        <w:tc>
-          <w:tcPr>
-            <w:tcW w:w="2580" w:type="dxa"/>
-            <w:tcBorders>
-              <w:top w:val="nil"/>
-              <w:left w:val="nil"/>
-              <w:bottom w:val="single" w:sz="7" w:space="0" w:color="000000"/>
-              <w:right w:val="single" w:sz="12" w:space="0" w:color="000000"/>
-            </w:tcBorders>
-            <w:tcMar>
-              <w:top w:w="100" w:type="dxa"/>
-              <w:left w:w="100" w:type="dxa"/>
-              <w:bottom w:w="100" w:type="dxa"/>
-              <w:right w:w="100" w:type="dxa"/>
-            </w:tcMar>
-          </w:tcPr>
-          <w:p>
-            <w:pPr>
-              <w:widowControl w:val="0"/>
-              <w:rPr>
-                <w:lang w:val="en-US"/>
-              </w:rPr>
-            </w:pPr>
-            <w:r>
-              <w:rPr>
-                <w:lang w:val="en-US"/>
-              </w:rPr>
-              <w:t xml:space="preserve"> </w:t>
-            </w:r>
-          </w:p>
-        </w:tc>
-      </w:tr>
-      <w:tr>
-        <w:trPr>
-          <w:trHeight w:val="1020"/>
-        </w:trPr>
-        <w:tc>
-          <w:tcPr>
-            <w:tcW w:w="1995" w:type="dxa"/>
-            <w:tcBorders>
-              <w:top w:val="nil"/>
-              <w:left w:val="single" w:sz="12" w:space="0" w:color="000000"/>
-              <w:bottom w:val="single" w:sz="7" w:space="0" w:color="000000"/>
-              <w:right w:val="single" w:sz="7" w:space="0" w:color="000000"/>
-            </w:tcBorders>
-            <w:tcMar>
-              <w:top w:w="100" w:type="dxa"/>
-              <w:left w:w="100" w:type="dxa"/>
-              <w:bottom w:w="100" w:type="dxa"/>
-              <w:right w:w="100" w:type="dxa"/>
-            </w:tcMar>
-          </w:tcPr>
-          <w:p>
-            <w:pPr>
-              <w:widowControl w:val="0"/>
-            </w:pPr>
-            <w:r>
-              <w:t>Features</w:t>
-            </w:r>
-          </w:p>
-        </w:tc>
-        <w:tc>
-          <w:tcPr>
-            <w:tcW w:w="2085" w:type="dxa"/>
-            <w:tcBorders>
-              <w:top w:val="nil"/>
-              <w:left w:val="nil"/>
-              <w:bottom w:val="single" w:sz="7" w:space="0" w:color="000000"/>
-              <w:right w:val="single" w:sz="7" w:space="0" w:color="000000"/>
-            </w:tcBorders>
-            <w:tcMar>
-              <w:top w:w="100" w:type="dxa"/>
-              <w:left w:w="100" w:type="dxa"/>
-              <w:bottom w:w="100" w:type="dxa"/>
-              <w:right w:w="100" w:type="dxa"/>
-            </w:tcMar>
-          </w:tcPr>
-          <w:p>
-            <w:pPr>
-              <w:widowControl w:val="0"/>
-            </w:pPr>
-            <w:r>
-              <w:t xml:space="preserve"> </w:t>
-            </w:r>
-          </w:p>
-        </w:tc>
-        <w:tc>
-          <w:tcPr>
-            <w:tcW w:w="2190" w:type="dxa"/>
-            <w:tcBorders>
-              <w:top w:val="nil"/>
-              <w:left w:val="nil"/>
-              <w:bottom w:val="single" w:sz="7" w:space="0" w:color="000000"/>
-              <w:right w:val="single" w:sz="7" w:space="0" w:color="000000"/>
-            </w:tcBorders>
-            <w:tcMar>
-              <w:top w:w="100" w:type="dxa"/>
-              <w:left w:w="100" w:type="dxa"/>
-              <w:bottom w:w="100" w:type="dxa"/>
-              <w:right w:w="100" w:type="dxa"/>
-            </w:tcMar>
-          </w:tcPr>
-          <w:p>
-            <w:pPr>
-              <w:widowControl w:val="0"/>
-            </w:pPr>
-            <w:r>
-              <w:t xml:space="preserve"> </w:t>
-            </w:r>
-          </w:p>
-        </w:tc>
-        <w:tc>
-          <w:tcPr>
-            <w:tcW w:w="2580" w:type="dxa"/>
-            <w:tcBorders>
-              <w:top w:val="nil"/>
-              <w:left w:val="nil"/>
-              <w:bottom w:val="single" w:sz="7" w:space="0" w:color="000000"/>
-              <w:right w:val="single" w:sz="12" w:space="0" w:color="000000"/>
-            </w:tcBorders>
-            <w:tcMar>
-              <w:top w:w="100" w:type="dxa"/>
-              <w:left w:w="100" w:type="dxa"/>
-              <w:bottom w:w="100" w:type="dxa"/>
-              <w:right w:w="100" w:type="dxa"/>
-            </w:tcMar>
-          </w:tcPr>
-          <w:p>
-            <w:pPr>
-              <w:widowControl w:val="0"/>
-              <w:rPr>
-                <w:lang w:val="en-US"/>
-              </w:rPr>
-            </w:pPr>
-            <w:r>
-              <w:rPr>
-                <w:lang w:val="en-US"/>
-              </w:rPr>
-              <w:t>70-80% of high priority features must be included in release 1.0</w:t>
-            </w:r>
-          </w:p>
-        </w:tc>
-      </w:tr>
-      <w:tr>
-        <w:trPr>
-          <w:trHeight w:val="1280"/>
-        </w:trPr>
-        <w:tc>
-          <w:tcPr>
-            <w:tcW w:w="1995" w:type="dxa"/>
-            <w:tcBorders>
-              <w:top w:val="nil"/>
-              <w:left w:val="single" w:sz="12" w:space="0" w:color="000000"/>
-              <w:bottom w:val="single" w:sz="7" w:space="0" w:color="000000"/>
-              <w:right w:val="single" w:sz="7" w:space="0" w:color="000000"/>
-            </w:tcBorders>
-            <w:tcMar>
-              <w:top w:w="100" w:type="dxa"/>
-              <w:left w:w="100" w:type="dxa"/>
-              <w:bottom w:w="100" w:type="dxa"/>
-              <w:right w:w="100" w:type="dxa"/>
-            </w:tcMar>
-          </w:tcPr>
-          <w:p>
-            <w:pPr>
-              <w:widowControl w:val="0"/>
-            </w:pPr>
-            <w:r>
-              <w:t>Quality</w:t>
-            </w:r>
-          </w:p>
-        </w:tc>
-        <w:tc>
-          <w:tcPr>
-            <w:tcW w:w="2085" w:type="dxa"/>
-            <w:tcBorders>
-              <w:top w:val="nil"/>
-              <w:left w:val="nil"/>
-              <w:bottom w:val="single" w:sz="7" w:space="0" w:color="000000"/>
-              <w:right w:val="single" w:sz="7" w:space="0" w:color="000000"/>
-            </w:tcBorders>
-            <w:tcMar>
-              <w:top w:w="100" w:type="dxa"/>
-              <w:left w:w="100" w:type="dxa"/>
-              <w:bottom w:w="100" w:type="dxa"/>
-              <w:right w:w="100" w:type="dxa"/>
-            </w:tcMar>
-          </w:tcPr>
-          <w:p>
-            <w:pPr>
-              <w:widowControl w:val="0"/>
-            </w:pPr>
-            <w:r>
-              <w:t xml:space="preserve"> </w:t>
-            </w:r>
-          </w:p>
-        </w:tc>
-        <w:tc>
-          <w:tcPr>
-            <w:tcW w:w="2190" w:type="dxa"/>
-            <w:tcBorders>
-              <w:top w:val="nil"/>
-              <w:left w:val="nil"/>
-              <w:bottom w:val="single" w:sz="7" w:space="0" w:color="000000"/>
-              <w:right w:val="single" w:sz="7" w:space="0" w:color="000000"/>
-            </w:tcBorders>
-            <w:tcMar>
-              <w:top w:w="100" w:type="dxa"/>
-              <w:left w:w="100" w:type="dxa"/>
-              <w:bottom w:w="100" w:type="dxa"/>
-              <w:right w:w="100" w:type="dxa"/>
-            </w:tcMar>
-          </w:tcPr>
-          <w:p>
-            <w:pPr>
-              <w:widowControl w:val="0"/>
-            </w:pPr>
-            <w:r>
-              <w:t xml:space="preserve"> </w:t>
-            </w:r>
-          </w:p>
-        </w:tc>
-        <w:tc>
-          <w:tcPr>
-            <w:tcW w:w="2580" w:type="dxa"/>
-            <w:tcBorders>
-              <w:top w:val="nil"/>
-              <w:left w:val="nil"/>
-              <w:bottom w:val="single" w:sz="7" w:space="0" w:color="000000"/>
-              <w:right w:val="single" w:sz="12" w:space="0" w:color="000000"/>
-            </w:tcBorders>
-            <w:tcMar>
-              <w:top w:w="100" w:type="dxa"/>
-              <w:left w:w="100" w:type="dxa"/>
-              <w:bottom w:w="100" w:type="dxa"/>
-              <w:right w:w="100" w:type="dxa"/>
-            </w:tcMar>
-          </w:tcPr>
-          <w:p>
-            <w:pPr>
-              <w:widowControl w:val="0"/>
-              <w:rPr>
-                <w:lang w:val="en-US"/>
-              </w:rPr>
-            </w:pPr>
-            <w:r>
-              <w:rPr>
-                <w:lang w:val="en-US"/>
-              </w:rPr>
-              <w:t>90-95% of user acceptance tests must pass for release 1.0, 95-98% for release 1.1</w:t>
-            </w:r>
-          </w:p>
-        </w:tc>
-      </w:tr>
-      <w:tr>
-        <w:trPr>
-          <w:trHeight w:val="1280"/>
-        </w:trPr>
-        <w:tc>
-          <w:tcPr>
-            <w:tcW w:w="1995" w:type="dxa"/>
-            <w:tcBorders>
-              <w:top w:val="nil"/>
-              <w:left w:val="single" w:sz="12" w:space="0" w:color="000000"/>
-              <w:bottom w:val="single" w:sz="7" w:space="0" w:color="000000"/>
-              <w:right w:val="single" w:sz="7" w:space="0" w:color="000000"/>
-            </w:tcBorders>
-            <w:tcMar>
-              <w:top w:w="100" w:type="dxa"/>
-              <w:left w:w="100" w:type="dxa"/>
-              <w:bottom w:w="100" w:type="dxa"/>
-              <w:right w:w="100" w:type="dxa"/>
-            </w:tcMar>
-          </w:tcPr>
-          <w:p>
-            <w:pPr>
-              <w:widowControl w:val="0"/>
-            </w:pPr>
-            <w:r>
-              <w:t>Staff</w:t>
-            </w:r>
-          </w:p>
-        </w:tc>
-        <w:tc>
-          <w:tcPr>
-            <w:tcW w:w="2085" w:type="dxa"/>
-            <w:tcBorders>
-              <w:top w:val="nil"/>
-              <w:left w:val="nil"/>
-              <w:bottom w:val="single" w:sz="7" w:space="0" w:color="000000"/>
-              <w:right w:val="single" w:sz="7" w:space="0" w:color="000000"/>
-            </w:tcBorders>
-            <w:tcMar>
-              <w:top w:w="100" w:type="dxa"/>
-              <w:left w:w="100" w:type="dxa"/>
-              <w:bottom w:w="100" w:type="dxa"/>
-              <w:right w:w="100" w:type="dxa"/>
-            </w:tcMar>
-          </w:tcPr>
-          <w:p>
-            <w:pPr>
-              <w:widowControl w:val="0"/>
-            </w:pPr>
-            <w:r>
-              <w:t xml:space="preserve"> </w:t>
-            </w:r>
-          </w:p>
-        </w:tc>
-        <w:tc>
-          <w:tcPr>
-            <w:tcW w:w="2190" w:type="dxa"/>
-            <w:tcBorders>
-              <w:top w:val="nil"/>
-              <w:left w:val="nil"/>
-              <w:bottom w:val="single" w:sz="7" w:space="0" w:color="000000"/>
-              <w:right w:val="single" w:sz="7" w:space="0" w:color="000000"/>
-            </w:tcBorders>
-            <w:tcMar>
-              <w:top w:w="100" w:type="dxa"/>
-              <w:left w:w="100" w:type="dxa"/>
-              <w:bottom w:w="100" w:type="dxa"/>
-              <w:right w:w="100" w:type="dxa"/>
-            </w:tcMar>
-          </w:tcPr>
-          <w:p>
-            <w:pPr>
-              <w:widowControl w:val="0"/>
-              <w:rPr>
-                <w:lang w:val="en-US"/>
-              </w:rPr>
-            </w:pPr>
-            <w:r>
-              <w:rPr>
-                <w:lang w:val="en-US"/>
-              </w:rPr>
-              <w:t>maximum team size is 1 PM, 1 BA, 6 developers + 3 testers</w:t>
-            </w:r>
-          </w:p>
-        </w:tc>
-        <w:tc>
-          <w:tcPr>
-            <w:tcW w:w="2580" w:type="dxa"/>
-            <w:tcBorders>
-              <w:top w:val="nil"/>
-              <w:left w:val="nil"/>
-              <w:bottom w:val="single" w:sz="7" w:space="0" w:color="000000"/>
-              <w:right w:val="single" w:sz="12" w:space="0" w:color="000000"/>
-            </w:tcBorders>
-            <w:tcMar>
-              <w:top w:w="100" w:type="dxa"/>
-              <w:left w:w="100" w:type="dxa"/>
-              <w:bottom w:w="100" w:type="dxa"/>
-              <w:right w:w="100" w:type="dxa"/>
-            </w:tcMar>
-          </w:tcPr>
-          <w:p>
-            <w:pPr>
-              <w:widowControl w:val="0"/>
-              <w:rPr>
-                <w:lang w:val="en-US"/>
-              </w:rPr>
-            </w:pPr>
-            <w:r>
-              <w:rPr>
-                <w:lang w:val="en-US"/>
-              </w:rPr>
-              <w:t xml:space="preserve"> </w:t>
-            </w:r>
-          </w:p>
-        </w:tc>
-      </w:tr>
-      <w:tr>
-        <w:trPr>
-          <w:trHeight w:val="1040"/>
-        </w:trPr>
-        <w:tc>
-          <w:tcPr>
-            <w:tcW w:w="1995" w:type="dxa"/>
-            <w:tcBorders>
-              <w:top w:val="nil"/>
-              <w:left w:val="single" w:sz="12" w:space="0" w:color="000000"/>
-              <w:bottom w:val="single" w:sz="12" w:space="0" w:color="000000"/>
-              <w:right w:val="single" w:sz="7" w:space="0" w:color="000000"/>
-            </w:tcBorders>
-            <w:tcMar>
-              <w:top w:w="100" w:type="dxa"/>
-              <w:left w:w="100" w:type="dxa"/>
-              <w:bottom w:w="100" w:type="dxa"/>
-              <w:right w:w="100" w:type="dxa"/>
-            </w:tcMar>
-          </w:tcPr>
-          <w:p>
-            <w:pPr>
-              <w:widowControl w:val="0"/>
-            </w:pPr>
-            <w:r>
-              <w:t>Cost</w:t>
-            </w:r>
-          </w:p>
-        </w:tc>
-        <w:tc>
-          <w:tcPr>
-            <w:tcW w:w="2085" w:type="dxa"/>
-            <w:tcBorders>
-              <w:top w:val="nil"/>
-              <w:left w:val="nil"/>
-              <w:bottom w:val="single" w:sz="12" w:space="0" w:color="000000"/>
-              <w:right w:val="single" w:sz="7" w:space="0" w:color="000000"/>
-            </w:tcBorders>
-            <w:tcMar>
-              <w:top w:w="100" w:type="dxa"/>
-              <w:left w:w="100" w:type="dxa"/>
-              <w:bottom w:w="100" w:type="dxa"/>
-              <w:right w:w="100" w:type="dxa"/>
-            </w:tcMar>
-          </w:tcPr>
-          <w:p>
-            <w:pPr>
-              <w:widowControl w:val="0"/>
-            </w:pPr>
-            <w:r>
-              <w:t xml:space="preserve"> </w:t>
-            </w:r>
-          </w:p>
-        </w:tc>
-        <w:tc>
-          <w:tcPr>
-            <w:tcW w:w="2190" w:type="dxa"/>
-            <w:tcBorders>
-              <w:top w:val="nil"/>
-              <w:left w:val="nil"/>
-              <w:bottom w:val="single" w:sz="12" w:space="0" w:color="000000"/>
-              <w:right w:val="single" w:sz="7" w:space="0" w:color="000000"/>
-            </w:tcBorders>
-            <w:tcMar>
-              <w:top w:w="100" w:type="dxa"/>
-              <w:left w:w="100" w:type="dxa"/>
-              <w:bottom w:w="100" w:type="dxa"/>
-              <w:right w:w="100" w:type="dxa"/>
-            </w:tcMar>
-          </w:tcPr>
-          <w:p>
-            <w:pPr>
-              <w:widowControl w:val="0"/>
-            </w:pPr>
-            <w:r>
-              <w:t xml:space="preserve"> </w:t>
-            </w:r>
-          </w:p>
-        </w:tc>
-        <w:tc>
-          <w:tcPr>
-            <w:tcW w:w="2580" w:type="dxa"/>
-            <w:tcBorders>
-              <w:top w:val="nil"/>
-              <w:left w:val="nil"/>
-              <w:bottom w:val="single" w:sz="12" w:space="0" w:color="000000"/>
-              <w:right w:val="single" w:sz="12" w:space="0" w:color="000000"/>
-            </w:tcBorders>
-            <w:tcMar>
-              <w:top w:w="100" w:type="dxa"/>
-              <w:left w:w="100" w:type="dxa"/>
-              <w:bottom w:w="100" w:type="dxa"/>
-              <w:right w:w="100" w:type="dxa"/>
-            </w:tcMar>
-          </w:tcPr>
-          <w:p>
-            <w:pPr>
-              <w:widowControl w:val="0"/>
-              <w:rPr>
-                <w:lang w:val="en-US"/>
-              </w:rPr>
-            </w:pPr>
-            <w:r>
-              <w:rPr>
-                <w:lang w:val="en-US"/>
-              </w:rPr>
-              <w:t>budget overrun up to 15% acceptable without sponsor review</w:t>
-            </w:r>
-          </w:p>
-        </w:tc>
-      </w:tr>
-    </w:tbl>
-    <w:p>
-      <w:pPr>
-        <w:rPr>
-          <w:lang w:val="en-US"/>
-        </w:rPr>
-      </w:pPr>
-      <w:r>
-        <w:rPr>
-          <w:lang w:val="en-US"/>
-        </w:rPr>
-        <w:t xml:space="preserve"> </w:t>
-      </w:r>
-    </w:p>
-    <w:p>
-      <w:pPr>
-        <w:pStyle w:val="Ttulo2"/>
-        <w:keepNext w:val="0"/>
-        <w:keepLines w:val="0"/>
-        <w:spacing w:after="80"/>
-        <w:rPr>
-          <w:b/>
-          <w:sz w:val="34"/>
-          <w:szCs w:val="34"/>
-          <w:lang w:val="en-US"/>
-        </w:rPr>
-      </w:pPr>
-      <w:bookmarkStart w:id="34" w:name="_en0111h4aac5" w:colFirst="0" w:colLast="0"/>
-      <w:bookmarkStart w:id="35" w:name="_Toc529436420"/>
-      <w:bookmarkEnd w:id="34"/>
-      <w:r>
-        <w:rPr>
-          <w:b/>
-          <w:sz w:val="34"/>
-          <w:szCs w:val="34"/>
-          <w:lang w:val="en-US"/>
-        </w:rPr>
-        <w:t>3.3.</w:t>
-      </w:r>
-      <w:r>
-        <w:rPr>
-          <w:sz w:val="14"/>
-          <w:szCs w:val="14"/>
-          <w:lang w:val="en-US"/>
-        </w:rPr>
-        <w:t xml:space="preserve">     </w:t>
-      </w:r>
-      <w:r>
-        <w:rPr>
-          <w:b/>
-          <w:sz w:val="34"/>
-          <w:szCs w:val="34"/>
-          <w:lang w:val="en-US"/>
-        </w:rPr>
-        <w:t>Consideraciones sobre la implementación</w:t>
-      </w:r>
-      <w:bookmarkEnd w:id="35"/>
-    </w:p>
-    <w:p>
-      <w:pPr>
-        <w:rPr>
-          <w:lang w:val="en-US"/>
-        </w:rPr>
-      </w:pPr>
-      <w:r>
-        <w:rPr>
-          <w:lang w:val="en-US"/>
-        </w:rPr>
-        <w:t>&lt;</w:t>
-      </w:r>
-      <w:r>
-        <w:rPr>
-          <w:lang w:val="en-US"/>
-        </w:rPr>
-        <w:t xml:space="preserve"> </w:t>
-      </w:r>
+      <w:pPr>
+        <w:pStyle w:val="Prrafodelista"/>
+        <w:numPr>
+          <w:ilvl w:val="0"/>
+          <w:numId w:val="2"/>
+        </w:numPr>
+        <w:rPr>
+          <w:lang w:val="en-US"/>
+        </w:rPr>
+      </w:pPr>
     </w:p>
     <w:sectPr>
       <w:pgSz w:w="11909" w:h="16834"/>
@@ -4097,6 +2641,92 @@
 <file path=word/numbering.xml><?xml version="1.0" encoding="utf-8"?>
 <w:numbering xmlns:wpc="http://schemas.microsoft.com/office/word/2010/wordprocessingCanvas" xmlns:cx="http://schemas.microsoft.com/office/drawing/2014/chartex" xmlns:cx1="http://schemas.microsoft.com/office/drawing/2015/9/8/chartex" xmlns:cx2="http://schemas.microsoft.com/office/drawing/2015/10/21/chartex" xmlns:cx3="http://schemas.microsoft.com/office/drawing/2016/5/9/chartex" xmlns:cx4="http://schemas.microsoft.com/office/drawing/2016/5/10/chartex" xmlns:cx5="http://schemas.microsoft.com/office/drawing/2016/5/11/chartex" xmlns:cx6="http://schemas.microsoft.com/office/drawing/2016/5/12/chartex" xmlns:cx7="http://schemas.microsoft.com/office/drawing/2016/5/13/chartex" xmlns:cx8="http://schemas.microsoft.com/office/drawing/2016/5/14/chartex" xmlns:mc="http://schemas.openxmlformats.org/markup-compatibility/2006" xmlns:aink="http://schemas.microsoft.com/office/drawing/2016/ink" xmlns:am3d="http://schemas.microsoft.com/office/drawing/2017/model3d" xmlns:o="urn:schemas-microsoft-com:office:office" xmlns:r="http://schemas.openxmlformats.org/officeDocument/2006/relationships" xmlns:m="http://schemas.openxmlformats.org/officeDocument/2006/math" xmlns:v="urn:schemas-microsoft-com:vml" xmlns:wp14="http://schemas.microsoft.com/office/word/2010/wordprocessingDrawing" xmlns:wp="http://schemas.openxmlformats.org/drawingml/2006/wordprocessingDrawing" xmlns:w10="urn:schemas-microsoft-com:office:word" xmlns:w="http://schemas.openxmlformats.org/wordprocessingml/2006/main" xmlns:w14="http://schemas.microsoft.com/office/word/2010/wordml" xmlns:w15="http://schemas.microsoft.com/office/word/2012/wordml" xmlns:w16cid="http://schemas.microsoft.com/office/word/2016/wordml/cid" xmlns:w16se="http://schemas.microsoft.com/office/word/2015/wordml/symex" xmlns:wpg="http://schemas.microsoft.com/office/word/2010/wordprocessingGroup" xmlns:wpi="http://schemas.microsoft.com/office/word/2010/wordprocessingInk" xmlns:wne="http://schemas.microsoft.com/office/word/2006/wordml" xmlns:wps="http://schemas.microsoft.com/office/word/2010/wordprocessingShape" mc:Ignorable="w14 w15 w16se w16cid wp14">
   <w:abstractNum w:abstractNumId="0" w15:restartNumberingAfterBreak="0">
+    <w:nsid w:val="03C015AA"/>
+    <w:multiLevelType w:val="hybridMultilevel"/>
+    <w:tmpl w:val="8A44C11E"/>
+    <w:lvl w:ilvl="0" w:tplc="080A000F">
+      <w:start w:val="1"/>
+      <w:numFmt w:val="decimal"/>
+      <w:lvlText w:val="%1."/>
+      <w:lvlJc w:val="left"/>
+      <w:pPr>
+        <w:ind w:left="720" w:hanging="360"/>
+      </w:pPr>
+    </w:lvl>
+    <w:lvl w:ilvl="1" w:tplc="080A0019" w:tentative="1">
+      <w:start w:val="1"/>
+      <w:numFmt w:val="lowerLetter"/>
+      <w:lvlText w:val="%2."/>
+      <w:lvlJc w:val="left"/>
+      <w:pPr>
+        <w:ind w:left="1440" w:hanging="360"/>
+      </w:pPr>
+    </w:lvl>
+    <w:lvl w:ilvl="2" w:tplc="080A001B" w:tentative="1">
+      <w:start w:val="1"/>
+      <w:numFmt w:val="lowerRoman"/>
+      <w:lvlText w:val="%3."/>
+      <w:lvlJc w:val="right"/>
+      <w:pPr>
+        <w:ind w:left="2160" w:hanging="180"/>
+      </w:pPr>
+    </w:lvl>
+    <w:lvl w:ilvl="3" w:tplc="080A000F" w:tentative="1">
+      <w:start w:val="1"/>
+      <w:numFmt w:val="decimal"/>
+      <w:lvlText w:val="%4."/>
+      <w:lvlJc w:val="left"/>
+      <w:pPr>
+        <w:ind w:left="2880" w:hanging="360"/>
+      </w:pPr>
+    </w:lvl>
+    <w:lvl w:ilvl="4" w:tplc="080A0019" w:tentative="1">
+      <w:start w:val="1"/>
+      <w:numFmt w:val="lowerLetter"/>
+      <w:lvlText w:val="%5."/>
+      <w:lvlJc w:val="left"/>
+      <w:pPr>
+        <w:ind w:left="3600" w:hanging="360"/>
+      </w:pPr>
+    </w:lvl>
+    <w:lvl w:ilvl="5" w:tplc="080A001B" w:tentative="1">
+      <w:start w:val="1"/>
+      <w:numFmt w:val="lowerRoman"/>
+      <w:lvlText w:val="%6."/>
+      <w:lvlJc w:val="right"/>
+      <w:pPr>
+        <w:ind w:left="4320" w:hanging="180"/>
+      </w:pPr>
+    </w:lvl>
+    <w:lvl w:ilvl="6" w:tplc="080A000F" w:tentative="1">
+      <w:start w:val="1"/>
+      <w:numFmt w:val="decimal"/>
+      <w:lvlText w:val="%7."/>
+      <w:lvlJc w:val="left"/>
+      <w:pPr>
+        <w:ind w:left="5040" w:hanging="360"/>
+      </w:pPr>
+    </w:lvl>
+    <w:lvl w:ilvl="7" w:tplc="080A0019" w:tentative="1">
+      <w:start w:val="1"/>
+      <w:numFmt w:val="lowerLetter"/>
+      <w:lvlText w:val="%8."/>
+      <w:lvlJc w:val="left"/>
+      <w:pPr>
+        <w:ind w:left="5760" w:hanging="360"/>
+      </w:pPr>
+    </w:lvl>
+    <w:lvl w:ilvl="8" w:tplc="080A001B" w:tentative="1">
+      <w:start w:val="1"/>
+      <w:numFmt w:val="lowerRoman"/>
+      <w:lvlText w:val="%9."/>
+      <w:lvlJc w:val="right"/>
+      <w:pPr>
+        <w:ind w:left="6480" w:hanging="180"/>
+      </w:pPr>
+    </w:lvl>
+  </w:abstractNum>
+  <w:abstractNum w:abstractNumId="1" w15:restartNumberingAfterBreak="0">
     <w:nsid w:val="17F1307B"/>
     <w:multiLevelType w:val="hybridMultilevel"/>
     <w:tmpl w:val="32A43414"/>
@@ -4182,8 +2812,100 @@
       </w:pPr>
     </w:lvl>
   </w:abstractNum>
+  <w:abstractNum w:abstractNumId="2" w15:restartNumberingAfterBreak="0">
+    <w:nsid w:val="67EC17B7"/>
+    <w:multiLevelType w:val="hybridMultilevel"/>
+    <w:tmpl w:val="1E90E778"/>
+    <w:lvl w:ilvl="0" w:tplc="080A000F">
+      <w:start w:val="1"/>
+      <w:numFmt w:val="decimal"/>
+      <w:lvlText w:val="%1."/>
+      <w:lvlJc w:val="left"/>
+      <w:pPr>
+        <w:ind w:left="1440" w:hanging="360"/>
+      </w:pPr>
+    </w:lvl>
+    <w:lvl w:ilvl="1" w:tplc="080A0019" w:tentative="1">
+      <w:start w:val="1"/>
+      <w:numFmt w:val="lowerLetter"/>
+      <w:lvlText w:val="%2."/>
+      <w:lvlJc w:val="left"/>
+      <w:pPr>
+        <w:ind w:left="2160" w:hanging="360"/>
+      </w:pPr>
+    </w:lvl>
+    <w:lvl w:ilvl="2" w:tplc="080A001B" w:tentative="1">
+      <w:start w:val="1"/>
+      <w:numFmt w:val="lowerRoman"/>
+      <w:lvlText w:val="%3."/>
+      <w:lvlJc w:val="right"/>
+      <w:pPr>
+        <w:ind w:left="2880" w:hanging="180"/>
+      </w:pPr>
+    </w:lvl>
+    <w:lvl w:ilvl="3" w:tplc="080A000F" w:tentative="1">
+      <w:start w:val="1"/>
+      <w:numFmt w:val="decimal"/>
+      <w:lvlText w:val="%4."/>
+      <w:lvlJc w:val="left"/>
+      <w:pPr>
+        <w:ind w:left="3600" w:hanging="360"/>
+      </w:pPr>
+    </w:lvl>
+    <w:lvl w:ilvl="4" w:tplc="080A0019" w:tentative="1">
+      <w:start w:val="1"/>
+      <w:numFmt w:val="lowerLetter"/>
+      <w:lvlText w:val="%5."/>
+      <w:lvlJc w:val="left"/>
+      <w:pPr>
+        <w:ind w:left="4320" w:hanging="360"/>
+      </w:pPr>
+    </w:lvl>
+    <w:lvl w:ilvl="5" w:tplc="080A001B" w:tentative="1">
+      <w:start w:val="1"/>
+      <w:numFmt w:val="lowerRoman"/>
+      <w:lvlText w:val="%6."/>
+      <w:lvlJc w:val="right"/>
+      <w:pPr>
+        <w:ind w:left="5040" w:hanging="180"/>
+      </w:pPr>
+    </w:lvl>
+    <w:lvl w:ilvl="6" w:tplc="080A000F" w:tentative="1">
+      <w:start w:val="1"/>
+      <w:numFmt w:val="decimal"/>
+      <w:lvlText w:val="%7."/>
+      <w:lvlJc w:val="left"/>
+      <w:pPr>
+        <w:ind w:left="5760" w:hanging="360"/>
+      </w:pPr>
+    </w:lvl>
+    <w:lvl w:ilvl="7" w:tplc="080A0019" w:tentative="1">
+      <w:start w:val="1"/>
+      <w:numFmt w:val="lowerLetter"/>
+      <w:lvlText w:val="%8."/>
+      <w:lvlJc w:val="left"/>
+      <w:pPr>
+        <w:ind w:left="6480" w:hanging="360"/>
+      </w:pPr>
+    </w:lvl>
+    <w:lvl w:ilvl="8" w:tplc="080A001B" w:tentative="1">
+      <w:start w:val="1"/>
+      <w:numFmt w:val="lowerRoman"/>
+      <w:lvlText w:val="%9."/>
+      <w:lvlJc w:val="right"/>
+      <w:pPr>
+        <w:ind w:left="7200" w:hanging="180"/>
+      </w:pPr>
+    </w:lvl>
+  </w:abstractNum>
   <w:num w:numId="1">
+    <w:abstractNumId w:val="1"/>
+  </w:num>
+  <w:num w:numId="2">
     <w:abstractNumId w:val="0"/>
+  </w:num>
+  <w:num w:numId="3">
+    <w:abstractNumId w:val="2"/>
   </w:num>
 </w:numbering>
 </file>
@@ -5319,7 +4041,7 @@
 </file>
 
 <file path=customXml/itemProps1.xml><?xml version="1.0" encoding="utf-8"?>
-<ds:datastoreItem xmlns:ds="http://schemas.openxmlformats.org/officeDocument/2006/customXml" ds:itemID="{D732AD6B-527A-4DB8-90E9-5C87B84119E4}">
+<ds:datastoreItem xmlns:ds="http://schemas.openxmlformats.org/officeDocument/2006/customXml" ds:itemID="{A9EF3745-4E92-494E-A0AE-5909B72A83EF}">
   <ds:schemaRefs>
     <ds:schemaRef ds:uri="http://schemas.openxmlformats.org/officeDocument/2006/bibliography"/>
   </ds:schemaRefs>

</xml_diff>

<commit_message>
Update Requerimientos/Documento de Visión y Alcance.docx
</commit_message>
<xml_diff>
--- a/Requerimientos/Documento de Visión y Alcance.docx
+++ b/Requerimientos/Documento de Visión y Alcance.docx
@@ -2282,8 +2282,6 @@
         </w:rPr>
         <w:t>Persona que no tenga matrícula o número de personal no podrá acceder al sistema</w:t>
       </w:r>
-      <w:bookmarkStart w:id="25" w:name="_GoBack"/>
-      <w:bookmarkEnd w:id="25"/>
     </w:p>
     <w:p>
       <w:pPr>
@@ -2298,9 +2296,9 @@
           <w:lang w:val="en-US"/>
         </w:rPr>
       </w:pPr>
-      <w:bookmarkStart w:id="26" w:name="_27pn6wy414jo" w:colFirst="0" w:colLast="0"/>
-      <w:bookmarkStart w:id="27" w:name="_Toc529441685"/>
-      <w:bookmarkEnd w:id="26"/>
+      <w:bookmarkStart w:id="25" w:name="_27pn6wy414jo" w:colFirst="0" w:colLast="0"/>
+      <w:bookmarkStart w:id="26" w:name="_Toc529441685"/>
+      <w:bookmarkEnd w:id="25"/>
       <w:r>
         <w:rPr>
           <w:b/>
@@ -2327,7 +2325,7 @@
         </w:rPr>
         <w:t>Dominio del necgocio</w:t>
       </w:r>
-      <w:bookmarkEnd w:id="27"/>
+      <w:bookmarkEnd w:id="26"/>
     </w:p>
     <w:p>
       <w:pPr>
@@ -2354,9 +2352,9 @@
           <w:szCs w:val="34"/>
         </w:rPr>
       </w:pPr>
-      <w:bookmarkStart w:id="28" w:name="_i88k61849yo4" w:colFirst="0" w:colLast="0"/>
-      <w:bookmarkStart w:id="29" w:name="_Toc529441686"/>
-      <w:bookmarkEnd w:id="28"/>
+      <w:bookmarkStart w:id="27" w:name="_i88k61849yo4" w:colFirst="0" w:colLast="0"/>
+      <w:bookmarkStart w:id="28" w:name="_Toc529441686"/>
+      <w:bookmarkEnd w:id="27"/>
       <w:r>
         <w:rPr>
           <w:b/>
@@ -2380,7 +2378,7 @@
         </w:rPr>
         <w:t>Definiciones, Acrónimos y Abreviaturas</w:t>
       </w:r>
-      <w:bookmarkEnd w:id="29"/>
+      <w:bookmarkEnd w:id="28"/>
     </w:p>
     <w:p>
       <w:pPr>
@@ -2546,87 +2544,25 @@
       <w:r>
         <w:t>DEUV:</w:t>
       </w:r>
-      <w:bookmarkStart w:id="30" w:name="_2eagi8bo8zu0" w:colFirst="0" w:colLast="0"/>
-      <w:bookmarkStart w:id="31" w:name="_gr4rfly18n60" w:colFirst="0" w:colLast="0"/>
+      <w:bookmarkStart w:id="29" w:name="_2eagi8bo8zu0" w:colFirst="0" w:colLast="0"/>
+      <w:bookmarkStart w:id="30" w:name="_gr4rfly18n60" w:colFirst="0" w:colLast="0"/>
+      <w:bookmarkEnd w:id="29"/>
       <w:bookmarkEnd w:id="30"/>
+      <w:r>
+        <w:t xml:space="preserve"> Sistema de denuncias de la universidad Veracruzana</w:t>
+      </w:r>
+    </w:p>
+    <w:p>
+      <w:pPr>
+        <w:pStyle w:val="Prrafodelista"/>
+        <w:rPr>
+          <w:lang w:val="en-US"/>
+        </w:rPr>
+      </w:pPr>
+      <w:bookmarkStart w:id="31" w:name="_en0111h4aac5" w:colFirst="0" w:colLast="0"/>
+      <w:bookmarkStart w:id="32" w:name="_GoBack"/>
       <w:bookmarkEnd w:id="31"/>
-      <w:r>
-        <w:t xml:space="preserve"> Sistema de denuncias de la universidad Veracruzana</w:t>
-      </w:r>
-    </w:p>
-    <w:p>
-      <w:pPr>
-        <w:pStyle w:val="Ttulo2"/>
-        <w:keepNext w:val="0"/>
-        <w:keepLines w:val="0"/>
-        <w:spacing w:after="80"/>
-        <w:rPr>
-          <w:b/>
-          <w:sz w:val="34"/>
-          <w:szCs w:val="34"/>
-          <w:lang w:val="en-US"/>
-        </w:rPr>
-      </w:pPr>
-      <w:bookmarkStart w:id="32" w:name="_en0111h4aac5" w:colFirst="0" w:colLast="0"/>
-      <w:bookmarkStart w:id="33" w:name="_Toc529441687"/>
       <w:bookmarkEnd w:id="32"/>
-      <w:r>
-        <w:rPr>
-          <w:b/>
-          <w:sz w:val="34"/>
-          <w:szCs w:val="34"/>
-          <w:lang w:val="en-US"/>
-        </w:rPr>
-        <w:t>3.</w:t>
-      </w:r>
-      <w:r>
-        <w:rPr>
-          <w:b/>
-          <w:sz w:val="34"/>
-          <w:szCs w:val="34"/>
-          <w:lang w:val="en-US"/>
-        </w:rPr>
-        <w:t>2</w:t>
-      </w:r>
-      <w:r>
-        <w:rPr>
-          <w:b/>
-          <w:sz w:val="34"/>
-          <w:szCs w:val="34"/>
-          <w:lang w:val="en-US"/>
-        </w:rPr>
-        <w:t>.</w:t>
-      </w:r>
-      <w:r>
-        <w:rPr>
-          <w:sz w:val="14"/>
-          <w:szCs w:val="14"/>
-          <w:lang w:val="en-US"/>
-        </w:rPr>
-        <w:t xml:space="preserve">     </w:t>
-      </w:r>
-      <w:r>
-        <w:rPr>
-          <w:b/>
-          <w:sz w:val="34"/>
-          <w:szCs w:val="34"/>
-          <w:lang w:val="en-US"/>
-        </w:rPr>
-        <w:t>Consideraciones sobre la implementación</w:t>
-      </w:r>
-      <w:bookmarkEnd w:id="33"/>
-    </w:p>
-    <w:p>
-      <w:pPr>
-        <w:pStyle w:val="Prrafodelista"/>
-        <w:numPr>
-          <w:ilvl w:val="0"/>
-          <w:numId w:val="2"/>
-        </w:numPr>
-        <w:rPr>
-          <w:lang w:val="en-US"/>
-        </w:rPr>
-      </w:pPr>
     </w:p>
     <w:sectPr>
       <w:pgSz w:w="11909" w:h="16834"/>
@@ -4041,7 +3977,7 @@
 </file>
 
 <file path=customXml/itemProps1.xml><?xml version="1.0" encoding="utf-8"?>
-<ds:datastoreItem xmlns:ds="http://schemas.openxmlformats.org/officeDocument/2006/customXml" ds:itemID="{A9EF3745-4E92-494E-A0AE-5909B72A83EF}">
+<ds:datastoreItem xmlns:ds="http://schemas.openxmlformats.org/officeDocument/2006/customXml" ds:itemID="{52B329CA-B8CA-400D-847F-D97EB9F32046}">
   <ds:schemaRefs>
     <ds:schemaRef ds:uri="http://schemas.openxmlformats.org/officeDocument/2006/bibliography"/>
   </ds:schemaRefs>

</xml_diff>